<commit_message>
Started queries Added movement package Remade attack events
</commit_message>
<xml_diff>
--- a/Event types.docx
+++ b/Event types.docx
@@ -440,598 +440,772 @@
           <w:sz w:val="24"/>
         </w:rPr>
       </w:pPr>
+    </w:p>
+    <w:p>
+      <w:pPr>
+        <w:spacing w:after="0"/>
+        <w:rPr>
+          <w:sz w:val="24"/>
+        </w:rPr>
+      </w:pPr>
+      <w:r>
+        <w:rPr>
+          <w:sz w:val="24"/>
+        </w:rPr>
+        <w:t>Ability check roll event</w:t>
+      </w:r>
+    </w:p>
+    <w:p>
+      <w:pPr>
+        <w:pStyle w:val="ListParagraph"/>
+        <w:numPr>
+          <w:ilvl w:val="0"/>
+          <w:numId w:val="3"/>
+        </w:numPr>
+        <w:spacing w:after="0"/>
+        <w:rPr>
+          <w:sz w:val="24"/>
+        </w:rPr>
+      </w:pPr>
+      <w:r>
+        <w:rPr>
+          <w:sz w:val="24"/>
+        </w:rPr>
+        <w:t>Remarkable Athlete p1</w:t>
+      </w:r>
+    </w:p>
+    <w:p>
+      <w:pPr>
+        <w:spacing w:after="0"/>
+        <w:rPr>
+          <w:sz w:val="24"/>
+        </w:rPr>
+      </w:pPr>
+      <w:r>
+        <w:rPr>
+          <w:sz w:val="24"/>
+        </w:rPr>
+        <w:t>Ability check result event</w:t>
+      </w:r>
+    </w:p>
+    <w:p>
+      <w:pPr>
+        <w:pStyle w:val="ListParagraph"/>
+        <w:numPr>
+          <w:ilvl w:val="0"/>
+          <w:numId w:val="3"/>
+        </w:numPr>
+        <w:spacing w:after="0"/>
+        <w:rPr>
+          <w:sz w:val="24"/>
+        </w:rPr>
+      </w:pPr>
+      <w:r>
+        <w:rPr>
+          <w:sz w:val="24"/>
+        </w:rPr>
+        <w:t>Remarkable Athlete p2</w:t>
+      </w:r>
+    </w:p>
+    <w:p>
+      <w:pPr>
+        <w:spacing w:after="0"/>
+        <w:rPr>
+          <w:sz w:val="24"/>
+        </w:rPr>
+      </w:pPr>
+    </w:p>
+    <w:p>
+      <w:pPr>
+        <w:spacing w:after="0"/>
+        <w:rPr>
+          <w:sz w:val="24"/>
+        </w:rPr>
+      </w:pPr>
+      <w:r>
+        <w:rPr>
+          <w:sz w:val="24"/>
+        </w:rPr>
+        <w:t>Saving throw roll event</w:t>
+      </w:r>
+    </w:p>
+    <w:p>
+      <w:pPr>
+        <w:spacing w:after="0"/>
+        <w:rPr>
+          <w:sz w:val="24"/>
+        </w:rPr>
+      </w:pPr>
+      <w:r>
+        <w:rPr>
+          <w:sz w:val="24"/>
+        </w:rPr>
+        <w:t>Saving throw result event</w:t>
+      </w:r>
+    </w:p>
+    <w:p>
+      <w:pPr>
+        <w:pStyle w:val="ListParagraph"/>
+        <w:numPr>
+          <w:ilvl w:val="0"/>
+          <w:numId w:val="3"/>
+        </w:numPr>
+        <w:spacing w:after="0"/>
+        <w:rPr>
+          <w:sz w:val="24"/>
+        </w:rPr>
+      </w:pPr>
+      <w:r>
+        <w:rPr>
+          <w:sz w:val="24"/>
+        </w:rPr>
+        <w:t>Indomitable</w:t>
+      </w:r>
+    </w:p>
+    <w:p>
+      <w:pPr>
+        <w:pStyle w:val="ListParagraph"/>
+        <w:numPr>
+          <w:ilvl w:val="0"/>
+          <w:numId w:val="3"/>
+        </w:numPr>
+        <w:spacing w:after="0"/>
+        <w:rPr>
+          <w:sz w:val="24"/>
+        </w:rPr>
+      </w:pPr>
+      <w:r>
+        <w:rPr>
+          <w:sz w:val="24"/>
+        </w:rPr>
+        <w:t>Diamond Soul</w:t>
+      </w:r>
+    </w:p>
+    <w:p>
+      <w:pPr>
+        <w:pStyle w:val="ListParagraph"/>
+        <w:numPr>
+          <w:ilvl w:val="0"/>
+          <w:numId w:val="3"/>
+        </w:numPr>
+        <w:spacing w:after="0"/>
+        <w:rPr>
+          <w:sz w:val="24"/>
+        </w:rPr>
+      </w:pPr>
+      <w:r>
+        <w:rPr>
+          <w:sz w:val="24"/>
+        </w:rPr>
+        <w:t>Evasion p1</w:t>
+      </w:r>
+    </w:p>
+    <w:p>
+      <w:pPr>
+        <w:spacing w:after="0"/>
+        <w:rPr>
+          <w:sz w:val="24"/>
+        </w:rPr>
+      </w:pPr>
+    </w:p>
+    <w:p>
+      <w:pPr>
+        <w:spacing w:after="0"/>
+        <w:rPr>
+          <w:sz w:val="24"/>
+        </w:rPr>
+      </w:pPr>
+      <w:r>
+        <w:rPr>
+          <w:sz w:val="24"/>
+        </w:rPr>
+        <w:t>Take Damage event</w:t>
+      </w:r>
+    </w:p>
+    <w:p>
+      <w:pPr>
+        <w:pStyle w:val="ListParagraph"/>
+        <w:numPr>
+          <w:ilvl w:val="0"/>
+          <w:numId w:val="3"/>
+        </w:numPr>
+        <w:spacing w:after="0"/>
+        <w:rPr>
+          <w:sz w:val="24"/>
+        </w:rPr>
+      </w:pPr>
+      <w:r>
+        <w:rPr>
+          <w:sz w:val="24"/>
+        </w:rPr>
+        <w:t>Slow Fall</w:t>
+      </w:r>
+    </w:p>
+    <w:p>
+      <w:pPr>
+        <w:pStyle w:val="ListParagraph"/>
+        <w:numPr>
+          <w:ilvl w:val="0"/>
+          <w:numId w:val="3"/>
+        </w:numPr>
+        <w:spacing w:after="0"/>
+        <w:rPr>
+          <w:sz w:val="24"/>
+        </w:rPr>
+      </w:pPr>
+      <w:r>
+        <w:rPr>
+          <w:sz w:val="24"/>
+        </w:rPr>
+        <w:t>Evasion p2</w:t>
+      </w:r>
+    </w:p>
+    <w:p>
+      <w:pPr>
+        <w:spacing w:after="0"/>
+        <w:rPr>
+          <w:sz w:val="24"/>
+        </w:rPr>
+      </w:pPr>
+    </w:p>
+    <w:p>
+      <w:pPr>
+        <w:spacing w:after="0"/>
+        <w:rPr>
+          <w:sz w:val="24"/>
+        </w:rPr>
+      </w:pPr>
+      <w:r>
+        <w:rPr>
+          <w:sz w:val="24"/>
+        </w:rPr>
+        <w:lastRenderedPageBreak/>
+        <w:t>Use Action event</w:t>
+      </w:r>
+    </w:p>
+    <w:p>
+      <w:pPr>
+        <w:pStyle w:val="ListParagraph"/>
+        <w:numPr>
+          <w:ilvl w:val="0"/>
+          <w:numId w:val="3"/>
+        </w:numPr>
+        <w:spacing w:after="0"/>
+        <w:rPr>
+          <w:sz w:val="24"/>
+        </w:rPr>
+      </w:pPr>
+      <w:r>
+        <w:rPr>
+          <w:sz w:val="24"/>
+        </w:rPr>
+        <w:t>Extra Attack</w:t>
+      </w:r>
+    </w:p>
+    <w:p>
+      <w:pPr>
+        <w:pStyle w:val="ListParagraph"/>
+        <w:numPr>
+          <w:ilvl w:val="0"/>
+          <w:numId w:val="3"/>
+        </w:numPr>
+        <w:spacing w:after="0"/>
+        <w:rPr>
+          <w:sz w:val="24"/>
+        </w:rPr>
+      </w:pPr>
+      <w:r>
+        <w:rPr>
+          <w:sz w:val="24"/>
+        </w:rPr>
+        <w:t>Commander’s Strike</w:t>
+      </w:r>
+    </w:p>
+    <w:p>
+      <w:pPr>
+        <w:pStyle w:val="ListParagraph"/>
+        <w:numPr>
+          <w:ilvl w:val="0"/>
+          <w:numId w:val="3"/>
+        </w:numPr>
+        <w:spacing w:after="0"/>
+        <w:rPr>
+          <w:sz w:val="24"/>
+        </w:rPr>
+      </w:pPr>
+      <w:r>
+        <w:rPr>
+          <w:sz w:val="24"/>
+        </w:rPr>
+        <w:t>Martial Arts p3</w:t>
+      </w:r>
+    </w:p>
+    <w:p>
+      <w:pPr>
+        <w:pStyle w:val="ListParagraph"/>
+        <w:numPr>
+          <w:ilvl w:val="0"/>
+          <w:numId w:val="3"/>
+        </w:numPr>
+        <w:spacing w:after="0"/>
+        <w:rPr>
+          <w:sz w:val="24"/>
+        </w:rPr>
+      </w:pPr>
+      <w:r>
+        <w:rPr>
+          <w:sz w:val="24"/>
+        </w:rPr>
+        <w:t>Flurry of Blows</w:t>
+      </w:r>
+    </w:p>
+    <w:p>
+      <w:pPr>
+        <w:spacing w:after="0"/>
+        <w:rPr>
+          <w:sz w:val="24"/>
+        </w:rPr>
+      </w:pPr>
+    </w:p>
+    <w:p>
+      <w:pPr>
+        <w:spacing w:after="0"/>
+        <w:rPr>
+          <w:sz w:val="24"/>
+        </w:rPr>
+      </w:pPr>
+      <w:r>
+        <w:rPr>
+          <w:sz w:val="24"/>
+        </w:rPr>
+        <w:t>Move event</w:t>
+      </w:r>
+    </w:p>
+    <w:p>
+      <w:pPr>
+        <w:spacing w:after="0"/>
+        <w:rPr>
+          <w:sz w:val="24"/>
+        </w:rPr>
+      </w:pPr>
+    </w:p>
+    <w:p>
+      <w:pPr>
+        <w:spacing w:after="0"/>
+        <w:rPr>
+          <w:sz w:val="24"/>
+        </w:rPr>
+      </w:pPr>
+      <w:r>
+        <w:rPr>
+          <w:sz w:val="24"/>
+        </w:rPr>
+        <w:t>Start turn event</w:t>
+      </w:r>
+    </w:p>
+    <w:p>
+      <w:pPr>
+        <w:pStyle w:val="ListParagraph"/>
+        <w:numPr>
+          <w:ilvl w:val="0"/>
+          <w:numId w:val="3"/>
+        </w:numPr>
+        <w:spacing w:after="0"/>
+        <w:rPr>
+          <w:sz w:val="24"/>
+        </w:rPr>
+      </w:pPr>
+      <w:r>
+        <w:rPr>
+          <w:sz w:val="24"/>
+        </w:rPr>
+        <w:t>Survivor</w:t>
+      </w:r>
+    </w:p>
+    <w:p>
+      <w:pPr>
+        <w:spacing w:after="0"/>
+        <w:rPr>
+          <w:sz w:val="24"/>
+        </w:rPr>
+      </w:pPr>
+      <w:r>
+        <w:rPr>
+          <w:sz w:val="24"/>
+        </w:rPr>
+        <w:t>End turn event</w:t>
+      </w:r>
+    </w:p>
+    <w:p>
+      <w:pPr>
+        <w:spacing w:after="0"/>
+        <w:rPr>
+          <w:sz w:val="24"/>
+        </w:rPr>
+      </w:pPr>
+    </w:p>
+    <w:p>
+      <w:pPr>
+        <w:spacing w:after="0"/>
+        <w:rPr>
+          <w:sz w:val="24"/>
+        </w:rPr>
+      </w:pPr>
+      <w:r>
+        <w:rPr>
+          <w:sz w:val="24"/>
+        </w:rPr>
+        <w:t>Short rest event</w:t>
+      </w:r>
+    </w:p>
+    <w:p>
+      <w:pPr>
+        <w:spacing w:after="0"/>
+        <w:rPr>
+          <w:sz w:val="24"/>
+        </w:rPr>
+      </w:pPr>
+      <w:r>
+        <w:rPr>
+          <w:sz w:val="24"/>
+        </w:rPr>
+        <w:t>L</w:t>
+      </w:r>
+      <w:r>
+        <w:rPr>
+          <w:sz w:val="24"/>
+        </w:rPr>
+        <w:t>ong rest event</w:t>
+      </w:r>
+      <w:r>
+        <w:rPr>
+          <w:sz w:val="24"/>
+        </w:rPr>
+        <w:br/>
+      </w:r>
+    </w:p>
+    <w:p>
+      <w:pPr>
+        <w:spacing w:after="0"/>
+        <w:rPr>
+          <w:sz w:val="24"/>
+        </w:rPr>
+      </w:pPr>
+      <w:r>
+        <w:rPr>
+          <w:sz w:val="24"/>
+        </w:rPr>
+        <w:t xml:space="preserve">Conditional amount - adds an amount based on a </w:t>
+      </w:r>
+      <w:proofErr w:type="spellStart"/>
+      <w:proofErr w:type="gramStart"/>
+      <w:r>
+        <w:rPr>
+          <w:sz w:val="24"/>
+        </w:rPr>
+        <w:t>boolean</w:t>
+      </w:r>
+      <w:proofErr w:type="spellEnd"/>
+      <w:proofErr w:type="gramEnd"/>
+      <w:r>
+        <w:rPr>
+          <w:sz w:val="24"/>
+        </w:rPr>
+        <w:t xml:space="preserve"> function</w:t>
+      </w:r>
+    </w:p>
+    <w:p>
+      <w:pPr>
+        <w:pStyle w:val="ListParagraph"/>
+        <w:numPr>
+          <w:ilvl w:val="0"/>
+          <w:numId w:val="2"/>
+        </w:numPr>
+        <w:spacing w:after="0"/>
+        <w:rPr>
+          <w:sz w:val="24"/>
+        </w:rPr>
+      </w:pPr>
+      <w:r>
+        <w:rPr>
+          <w:sz w:val="24"/>
+        </w:rPr>
+        <w:t>Defense Fighting Style</w:t>
+      </w:r>
+    </w:p>
+    <w:p>
+      <w:pPr>
+        <w:pStyle w:val="ListParagraph"/>
+        <w:numPr>
+          <w:ilvl w:val="0"/>
+          <w:numId w:val="2"/>
+        </w:numPr>
+        <w:spacing w:after="0"/>
+        <w:rPr>
+          <w:sz w:val="24"/>
+        </w:rPr>
+      </w:pPr>
+      <w:r>
+        <w:rPr>
+          <w:sz w:val="24"/>
+        </w:rPr>
+        <w:t>Unarmored Defense</w:t>
+      </w:r>
+    </w:p>
+    <w:p>
+      <w:pPr>
+        <w:pStyle w:val="ListParagraph"/>
+        <w:numPr>
+          <w:ilvl w:val="0"/>
+          <w:numId w:val="2"/>
+        </w:numPr>
+        <w:spacing w:after="0"/>
+        <w:rPr>
+          <w:sz w:val="24"/>
+        </w:rPr>
+      </w:pPr>
+      <w:r>
+        <w:rPr>
+          <w:sz w:val="24"/>
+        </w:rPr>
+        <w:t>Unarmored Movement</w:t>
+      </w:r>
+    </w:p>
+    <w:p>
+      <w:pPr>
+        <w:spacing w:after="0"/>
+        <w:rPr>
+          <w:sz w:val="24"/>
+        </w:rPr>
+      </w:pPr>
+    </w:p>
+    <w:p>
+      <w:pPr>
+        <w:spacing w:after="0"/>
+        <w:rPr>
+          <w:sz w:val="24"/>
+        </w:rPr>
+      </w:pPr>
+    </w:p>
+    <w:p>
+      <w:pPr>
+        <w:spacing w:after="0"/>
+        <w:rPr>
+          <w:sz w:val="24"/>
+        </w:rPr>
+      </w:pPr>
+      <w:r>
+        <w:rPr>
+          <w:sz w:val="24"/>
+        </w:rPr>
+        <w:t>Possible actions</w:t>
+      </w:r>
+    </w:p>
+    <w:p>
+      <w:pPr>
+        <w:spacing w:after="0"/>
+        <w:rPr>
+          <w:sz w:val="24"/>
+        </w:rPr>
+      </w:pPr>
+    </w:p>
+    <w:p>
+      <w:pPr>
+        <w:spacing w:after="0"/>
+        <w:rPr>
+          <w:sz w:val="24"/>
+        </w:rPr>
+      </w:pPr>
+    </w:p>
+    <w:p>
+      <w:pPr>
+        <w:spacing w:after="0"/>
+        <w:rPr>
+          <w:sz w:val="24"/>
+        </w:rPr>
+      </w:pPr>
+    </w:p>
+    <w:p>
+      <w:pPr>
+        <w:spacing w:after="0"/>
+        <w:rPr>
+          <w:sz w:val="24"/>
+        </w:rPr>
+      </w:pPr>
+      <w:r>
+        <w:rPr>
+          <w:sz w:val="24"/>
+        </w:rPr>
+        <w:t>Queries</w:t>
+      </w:r>
+    </w:p>
+    <w:p>
+      <w:pPr>
+        <w:spacing w:after="0"/>
+        <w:rPr>
+          <w:sz w:val="24"/>
+        </w:rPr>
+      </w:pPr>
+    </w:p>
+    <w:p>
+      <w:pPr>
+        <w:spacing w:after="0"/>
+        <w:rPr>
+          <w:sz w:val="24"/>
+        </w:rPr>
+      </w:pPr>
+      <w:proofErr w:type="spellStart"/>
+      <w:r>
+        <w:rPr>
+          <w:sz w:val="24"/>
+        </w:rPr>
+        <w:t>SquareQuery</w:t>
+      </w:r>
+      <w:proofErr w:type="spellEnd"/>
+    </w:p>
+    <w:p>
+      <w:pPr>
+        <w:spacing w:after="0"/>
+        <w:rPr>
+          <w:sz w:val="24"/>
+        </w:rPr>
+      </w:pPr>
+      <w:proofErr w:type="spellStart"/>
+      <w:r>
+        <w:rPr>
+          <w:sz w:val="24"/>
+        </w:rPr>
+        <w:t>BooleanQuery</w:t>
+      </w:r>
+      <w:proofErr w:type="spellEnd"/>
+    </w:p>
+    <w:p>
+      <w:pPr>
+        <w:spacing w:after="0"/>
+        <w:rPr>
+          <w:sz w:val="24"/>
+        </w:rPr>
+      </w:pPr>
+      <w:proofErr w:type="spellStart"/>
+      <w:r>
+        <w:rPr>
+          <w:sz w:val="24"/>
+        </w:rPr>
+        <w:t>SelectQuery</w:t>
+      </w:r>
+      <w:proofErr w:type="spellEnd"/>
+    </w:p>
+    <w:p>
+      <w:pPr>
+        <w:spacing w:after="0"/>
+        <w:rPr>
+          <w:sz w:val="24"/>
+        </w:rPr>
+      </w:pPr>
+      <w:proofErr w:type="spellStart"/>
+      <w:r>
+        <w:rPr>
+          <w:sz w:val="24"/>
+        </w:rPr>
+        <w:t>TaggedSelectQuery</w:t>
+      </w:r>
+      <w:proofErr w:type="spellEnd"/>
+    </w:p>
+    <w:p>
+      <w:pPr>
+        <w:spacing w:after="0"/>
+        <w:rPr>
+          <w:sz w:val="24"/>
+        </w:rPr>
+      </w:pPr>
+      <w:proofErr w:type="spellStart"/>
+      <w:r>
+        <w:rPr>
+          <w:sz w:val="24"/>
+        </w:rPr>
+        <w:t>DirectionQuery</w:t>
+      </w:r>
+      <w:proofErr w:type="spellEnd"/>
+    </w:p>
+    <w:p>
+      <w:pPr>
+        <w:spacing w:after="0"/>
+        <w:rPr>
+          <w:sz w:val="24"/>
+        </w:rPr>
+      </w:pPr>
+      <w:proofErr w:type="spellStart"/>
+      <w:proofErr w:type="gramStart"/>
+      <w:r>
+        <w:rPr>
+          <w:sz w:val="24"/>
+        </w:rPr>
+        <w:t>PositionQuery</w:t>
+      </w:r>
+      <w:proofErr w:type="spellEnd"/>
+      <w:r>
+        <w:rPr>
+          <w:sz w:val="24"/>
+        </w:rPr>
+        <w:t>?</w:t>
+      </w:r>
+      <w:proofErr w:type="gramEnd"/>
+    </w:p>
+    <w:p>
+      <w:pPr>
+        <w:spacing w:after="0"/>
+        <w:rPr>
+          <w:sz w:val="24"/>
+        </w:rPr>
+      </w:pPr>
+      <w:proofErr w:type="spellStart"/>
+      <w:r>
+        <w:rPr>
+          <w:sz w:val="24"/>
+        </w:rPr>
+        <w:t>PathQuery</w:t>
+      </w:r>
+      <w:proofErr w:type="spellEnd"/>
+    </w:p>
+    <w:p>
+      <w:pPr>
+        <w:spacing w:after="0"/>
+        <w:rPr>
+          <w:sz w:val="24"/>
+        </w:rPr>
+      </w:pPr>
+    </w:p>
+    <w:p>
+      <w:pPr>
+        <w:spacing w:after="0"/>
+        <w:rPr>
+          <w:sz w:val="24"/>
+        </w:rPr>
+      </w:pPr>
+      <w:proofErr w:type="spellStart"/>
+      <w:r>
+        <w:rPr>
+          <w:sz w:val="24"/>
+        </w:rPr>
+        <w:t>MultiQuery</w:t>
+      </w:r>
+      <w:proofErr w:type="spellEnd"/>
+      <w:r>
+        <w:rPr>
+          <w:sz w:val="24"/>
+        </w:rPr>
+        <w:t>&lt;Q extends Query&gt;</w:t>
+      </w:r>
+    </w:p>
+    <w:p>
+      <w:pPr>
+        <w:spacing w:after="0"/>
+        <w:rPr>
+          <w:sz w:val="24"/>
+        </w:rPr>
+      </w:pPr>
       <w:bookmarkStart w:id="0" w:name="_GoBack"/>
       <w:bookmarkEnd w:id="0"/>
-    </w:p>
-    <w:p>
-      <w:pPr>
-        <w:spacing w:after="0"/>
-        <w:rPr>
-          <w:sz w:val="24"/>
-        </w:rPr>
-      </w:pPr>
-      <w:r>
-        <w:rPr>
-          <w:sz w:val="24"/>
-        </w:rPr>
-        <w:t>Ability check roll event</w:t>
-      </w:r>
-    </w:p>
-    <w:p>
-      <w:pPr>
-        <w:pStyle w:val="ListParagraph"/>
-        <w:numPr>
-          <w:ilvl w:val="0"/>
-          <w:numId w:val="3"/>
-        </w:numPr>
-        <w:spacing w:after="0"/>
-        <w:rPr>
-          <w:sz w:val="24"/>
-        </w:rPr>
-      </w:pPr>
-      <w:r>
-        <w:rPr>
-          <w:sz w:val="24"/>
-        </w:rPr>
-        <w:t>Remarkable Athlete p1</w:t>
-      </w:r>
-    </w:p>
-    <w:p>
-      <w:pPr>
-        <w:spacing w:after="0"/>
-        <w:rPr>
-          <w:sz w:val="24"/>
-        </w:rPr>
-      </w:pPr>
-      <w:r>
-        <w:rPr>
-          <w:sz w:val="24"/>
-        </w:rPr>
-        <w:t>Ability check result event</w:t>
-      </w:r>
-    </w:p>
-    <w:p>
-      <w:pPr>
-        <w:pStyle w:val="ListParagraph"/>
-        <w:numPr>
-          <w:ilvl w:val="0"/>
-          <w:numId w:val="3"/>
-        </w:numPr>
-        <w:spacing w:after="0"/>
-        <w:rPr>
-          <w:sz w:val="24"/>
-        </w:rPr>
-      </w:pPr>
-      <w:r>
-        <w:rPr>
-          <w:sz w:val="24"/>
-        </w:rPr>
-        <w:t>Remarkable Athlete p2</w:t>
-      </w:r>
-    </w:p>
-    <w:p>
-      <w:pPr>
-        <w:spacing w:after="0"/>
-        <w:rPr>
-          <w:sz w:val="24"/>
-        </w:rPr>
-      </w:pPr>
-    </w:p>
-    <w:p>
-      <w:pPr>
-        <w:spacing w:after="0"/>
-        <w:rPr>
-          <w:sz w:val="24"/>
-        </w:rPr>
-      </w:pPr>
-      <w:r>
-        <w:rPr>
-          <w:sz w:val="24"/>
-        </w:rPr>
-        <w:t>Saving throw roll event</w:t>
-      </w:r>
-    </w:p>
-    <w:p>
-      <w:pPr>
-        <w:spacing w:after="0"/>
-        <w:rPr>
-          <w:sz w:val="24"/>
-        </w:rPr>
-      </w:pPr>
-      <w:r>
-        <w:rPr>
-          <w:sz w:val="24"/>
-        </w:rPr>
-        <w:t>Saving throw result event</w:t>
-      </w:r>
-    </w:p>
-    <w:p>
-      <w:pPr>
-        <w:pStyle w:val="ListParagraph"/>
-        <w:numPr>
-          <w:ilvl w:val="0"/>
-          <w:numId w:val="3"/>
-        </w:numPr>
-        <w:spacing w:after="0"/>
-        <w:rPr>
-          <w:sz w:val="24"/>
-        </w:rPr>
-      </w:pPr>
-      <w:r>
-        <w:rPr>
-          <w:sz w:val="24"/>
-        </w:rPr>
-        <w:t>Indomitable</w:t>
-      </w:r>
-    </w:p>
-    <w:p>
-      <w:pPr>
-        <w:pStyle w:val="ListParagraph"/>
-        <w:numPr>
-          <w:ilvl w:val="0"/>
-          <w:numId w:val="3"/>
-        </w:numPr>
-        <w:spacing w:after="0"/>
-        <w:rPr>
-          <w:sz w:val="24"/>
-        </w:rPr>
-      </w:pPr>
-      <w:r>
-        <w:rPr>
-          <w:sz w:val="24"/>
-        </w:rPr>
-        <w:t>Diamond Soul</w:t>
-      </w:r>
-    </w:p>
-    <w:p>
-      <w:pPr>
-        <w:pStyle w:val="ListParagraph"/>
-        <w:numPr>
-          <w:ilvl w:val="0"/>
-          <w:numId w:val="3"/>
-        </w:numPr>
-        <w:spacing w:after="0"/>
-        <w:rPr>
-          <w:sz w:val="24"/>
-        </w:rPr>
-      </w:pPr>
-      <w:r>
-        <w:rPr>
-          <w:sz w:val="24"/>
-        </w:rPr>
-        <w:t>Evasion p1</w:t>
-      </w:r>
-    </w:p>
-    <w:p>
-      <w:pPr>
-        <w:spacing w:after="0"/>
-        <w:rPr>
-          <w:sz w:val="24"/>
-        </w:rPr>
-      </w:pPr>
-    </w:p>
-    <w:p>
-      <w:pPr>
-        <w:spacing w:after="0"/>
-        <w:rPr>
-          <w:sz w:val="24"/>
-        </w:rPr>
-      </w:pPr>
-      <w:r>
-        <w:rPr>
-          <w:sz w:val="24"/>
-        </w:rPr>
-        <w:t>Take Damage event</w:t>
-      </w:r>
-    </w:p>
-    <w:p>
-      <w:pPr>
-        <w:pStyle w:val="ListParagraph"/>
-        <w:numPr>
-          <w:ilvl w:val="0"/>
-          <w:numId w:val="3"/>
-        </w:numPr>
-        <w:spacing w:after="0"/>
-        <w:rPr>
-          <w:sz w:val="24"/>
-        </w:rPr>
-      </w:pPr>
-      <w:r>
-        <w:rPr>
-          <w:sz w:val="24"/>
-        </w:rPr>
-        <w:t>Slow Fall</w:t>
-      </w:r>
-    </w:p>
-    <w:p>
-      <w:pPr>
-        <w:pStyle w:val="ListParagraph"/>
-        <w:numPr>
-          <w:ilvl w:val="0"/>
-          <w:numId w:val="3"/>
-        </w:numPr>
-        <w:spacing w:after="0"/>
-        <w:rPr>
-          <w:sz w:val="24"/>
-        </w:rPr>
-      </w:pPr>
-      <w:r>
-        <w:rPr>
-          <w:sz w:val="24"/>
-        </w:rPr>
-        <w:t>Evasion p2</w:t>
-      </w:r>
-    </w:p>
-    <w:p>
-      <w:pPr>
-        <w:spacing w:after="0"/>
-        <w:rPr>
-          <w:sz w:val="24"/>
-        </w:rPr>
-      </w:pPr>
-    </w:p>
-    <w:p>
-      <w:pPr>
-        <w:spacing w:after="0"/>
-        <w:rPr>
-          <w:sz w:val="24"/>
-        </w:rPr>
-      </w:pPr>
-      <w:r>
-        <w:rPr>
-          <w:sz w:val="24"/>
-        </w:rPr>
-        <w:lastRenderedPageBreak/>
-        <w:t>Use Action event</w:t>
-      </w:r>
-    </w:p>
-    <w:p>
-      <w:pPr>
-        <w:pStyle w:val="ListParagraph"/>
-        <w:numPr>
-          <w:ilvl w:val="0"/>
-          <w:numId w:val="3"/>
-        </w:numPr>
-        <w:spacing w:after="0"/>
-        <w:rPr>
-          <w:sz w:val="24"/>
-        </w:rPr>
-      </w:pPr>
-      <w:r>
-        <w:rPr>
-          <w:sz w:val="24"/>
-        </w:rPr>
-        <w:t>Extra Attack</w:t>
-      </w:r>
-    </w:p>
-    <w:p>
-      <w:pPr>
-        <w:pStyle w:val="ListParagraph"/>
-        <w:numPr>
-          <w:ilvl w:val="0"/>
-          <w:numId w:val="3"/>
-        </w:numPr>
-        <w:spacing w:after="0"/>
-        <w:rPr>
-          <w:sz w:val="24"/>
-        </w:rPr>
-      </w:pPr>
-      <w:r>
-        <w:rPr>
-          <w:sz w:val="24"/>
-        </w:rPr>
-        <w:t>Commander’s Strike</w:t>
-      </w:r>
-    </w:p>
-    <w:p>
-      <w:pPr>
-        <w:pStyle w:val="ListParagraph"/>
-        <w:numPr>
-          <w:ilvl w:val="0"/>
-          <w:numId w:val="3"/>
-        </w:numPr>
-        <w:spacing w:after="0"/>
-        <w:rPr>
-          <w:sz w:val="24"/>
-        </w:rPr>
-      </w:pPr>
-      <w:r>
-        <w:rPr>
-          <w:sz w:val="24"/>
-        </w:rPr>
-        <w:t>Martial Arts p3</w:t>
-      </w:r>
-    </w:p>
-    <w:p>
-      <w:pPr>
-        <w:pStyle w:val="ListParagraph"/>
-        <w:numPr>
-          <w:ilvl w:val="0"/>
-          <w:numId w:val="3"/>
-        </w:numPr>
-        <w:spacing w:after="0"/>
-        <w:rPr>
-          <w:sz w:val="24"/>
-        </w:rPr>
-      </w:pPr>
-      <w:r>
-        <w:rPr>
-          <w:sz w:val="24"/>
-        </w:rPr>
-        <w:t>Flurry of Blows</w:t>
-      </w:r>
-    </w:p>
-    <w:p>
-      <w:pPr>
-        <w:spacing w:after="0"/>
-        <w:rPr>
-          <w:sz w:val="24"/>
-        </w:rPr>
-      </w:pPr>
-    </w:p>
-    <w:p>
-      <w:pPr>
-        <w:spacing w:after="0"/>
-        <w:rPr>
-          <w:sz w:val="24"/>
-        </w:rPr>
-      </w:pPr>
-      <w:r>
-        <w:rPr>
-          <w:sz w:val="24"/>
-        </w:rPr>
-        <w:t>Move event</w:t>
-      </w:r>
-    </w:p>
-    <w:p>
-      <w:pPr>
-        <w:spacing w:after="0"/>
-        <w:rPr>
-          <w:sz w:val="24"/>
-        </w:rPr>
-      </w:pPr>
-    </w:p>
-    <w:p>
-      <w:pPr>
-        <w:spacing w:after="0"/>
-        <w:rPr>
-          <w:sz w:val="24"/>
-        </w:rPr>
-      </w:pPr>
-      <w:r>
-        <w:rPr>
-          <w:sz w:val="24"/>
-        </w:rPr>
-        <w:t>Start turn event</w:t>
-      </w:r>
-    </w:p>
-    <w:p>
-      <w:pPr>
-        <w:pStyle w:val="ListParagraph"/>
-        <w:numPr>
-          <w:ilvl w:val="0"/>
-          <w:numId w:val="3"/>
-        </w:numPr>
-        <w:spacing w:after="0"/>
-        <w:rPr>
-          <w:sz w:val="24"/>
-        </w:rPr>
-      </w:pPr>
-      <w:r>
-        <w:rPr>
-          <w:sz w:val="24"/>
-        </w:rPr>
-        <w:t>Survivor</w:t>
-      </w:r>
-    </w:p>
-    <w:p>
-      <w:pPr>
-        <w:spacing w:after="0"/>
-        <w:rPr>
-          <w:sz w:val="24"/>
-        </w:rPr>
-      </w:pPr>
-      <w:r>
-        <w:rPr>
-          <w:sz w:val="24"/>
-        </w:rPr>
-        <w:t>End turn event</w:t>
-      </w:r>
-    </w:p>
-    <w:p>
-      <w:pPr>
-        <w:spacing w:after="0"/>
-        <w:rPr>
-          <w:sz w:val="24"/>
-        </w:rPr>
-      </w:pPr>
-    </w:p>
-    <w:p>
-      <w:pPr>
-        <w:spacing w:after="0"/>
-        <w:rPr>
-          <w:sz w:val="24"/>
-        </w:rPr>
-      </w:pPr>
-      <w:r>
-        <w:rPr>
-          <w:sz w:val="24"/>
-        </w:rPr>
-        <w:t>Short rest event</w:t>
-      </w:r>
-    </w:p>
-    <w:p>
-      <w:pPr>
-        <w:spacing w:after="0"/>
-        <w:rPr>
-          <w:sz w:val="24"/>
-        </w:rPr>
-      </w:pPr>
-      <w:r>
-        <w:rPr>
-          <w:sz w:val="24"/>
-        </w:rPr>
-        <w:t>L</w:t>
-      </w:r>
-      <w:r>
-        <w:rPr>
-          <w:sz w:val="24"/>
-        </w:rPr>
-        <w:t>ong rest event</w:t>
-      </w:r>
-      <w:r>
-        <w:rPr>
-          <w:sz w:val="24"/>
-        </w:rPr>
-        <w:br/>
-      </w:r>
-    </w:p>
-    <w:p>
-      <w:pPr>
-        <w:spacing w:after="0"/>
-        <w:rPr>
-          <w:sz w:val="24"/>
-        </w:rPr>
-      </w:pPr>
-      <w:r>
-        <w:rPr>
-          <w:sz w:val="24"/>
-        </w:rPr>
-        <w:t xml:space="preserve">Conditional amount - adds an amount based on a </w:t>
-      </w:r>
-      <w:proofErr w:type="spellStart"/>
-      <w:proofErr w:type="gramStart"/>
-      <w:r>
-        <w:rPr>
-          <w:sz w:val="24"/>
-        </w:rPr>
-        <w:t>boolean</w:t>
-      </w:r>
-      <w:proofErr w:type="spellEnd"/>
-      <w:proofErr w:type="gramEnd"/>
-      <w:r>
-        <w:rPr>
-          <w:sz w:val="24"/>
-        </w:rPr>
-        <w:t xml:space="preserve"> function</w:t>
-      </w:r>
-    </w:p>
-    <w:p>
-      <w:pPr>
-        <w:pStyle w:val="ListParagraph"/>
-        <w:numPr>
-          <w:ilvl w:val="0"/>
-          <w:numId w:val="2"/>
-        </w:numPr>
-        <w:spacing w:after="0"/>
-        <w:rPr>
-          <w:sz w:val="24"/>
-        </w:rPr>
-      </w:pPr>
-      <w:r>
-        <w:rPr>
-          <w:sz w:val="24"/>
-        </w:rPr>
-        <w:t>Defense Fighting Style</w:t>
-      </w:r>
-    </w:p>
-    <w:p>
-      <w:pPr>
-        <w:pStyle w:val="ListParagraph"/>
-        <w:numPr>
-          <w:ilvl w:val="0"/>
-          <w:numId w:val="2"/>
-        </w:numPr>
-        <w:spacing w:after="0"/>
-        <w:rPr>
-          <w:sz w:val="24"/>
-        </w:rPr>
-      </w:pPr>
-      <w:r>
-        <w:rPr>
-          <w:sz w:val="24"/>
-        </w:rPr>
-        <w:t>Unarmored Defense</w:t>
-      </w:r>
-    </w:p>
-    <w:p>
-      <w:pPr>
-        <w:pStyle w:val="ListParagraph"/>
-        <w:numPr>
-          <w:ilvl w:val="0"/>
-          <w:numId w:val="2"/>
-        </w:numPr>
-        <w:spacing w:after="0"/>
-        <w:rPr>
-          <w:sz w:val="24"/>
-        </w:rPr>
-      </w:pPr>
-      <w:r>
-        <w:rPr>
-          <w:sz w:val="24"/>
-        </w:rPr>
-        <w:t>Unarmored Movement</w:t>
-      </w:r>
-    </w:p>
-    <w:p>
-      <w:pPr>
-        <w:spacing w:after="0"/>
-        <w:rPr>
-          <w:sz w:val="24"/>
-        </w:rPr>
-      </w:pPr>
-    </w:p>
-    <w:p>
-      <w:pPr>
-        <w:spacing w:after="0"/>
-        <w:rPr>
-          <w:sz w:val="24"/>
-        </w:rPr>
-      </w:pPr>
-      <w:r>
-        <w:rPr>
-          <w:sz w:val="24"/>
-        </w:rPr>
-        <w:t>Queries</w:t>
-      </w:r>
-    </w:p>
-    <w:p>
-      <w:pPr>
-        <w:spacing w:after="0"/>
-        <w:rPr>
-          <w:sz w:val="24"/>
-        </w:rPr>
-      </w:pPr>
-    </w:p>
-    <w:p>
-      <w:pPr>
-        <w:spacing w:after="0"/>
-        <w:rPr>
-          <w:sz w:val="24"/>
-        </w:rPr>
-      </w:pPr>
-      <w:r>
-        <w:rPr>
-          <w:sz w:val="24"/>
-        </w:rPr>
-        <w:t>Possible actions</w:t>
-      </w:r>
-    </w:p>
-    <w:p>
-      <w:pPr>
-        <w:spacing w:after="0"/>
-        <w:rPr>
-          <w:sz w:val="24"/>
-        </w:rPr>
-      </w:pPr>
-    </w:p>
-    <w:p>
-      <w:pPr>
-        <w:spacing w:after="0"/>
-        <w:rPr>
-          <w:sz w:val="24"/>
-        </w:rPr>
-      </w:pPr>
     </w:p>
     <w:sectPr>
       <w:pgSz w:w="12240" w:h="15840"/>

</xml_diff>

<commit_message>
Reworked all event listeners to use generics + fuctional operations instead of ifs
</commit_message>
<xml_diff>
--- a/Event types.docx
+++ b/Event types.docx
@@ -9,19 +9,11 @@
           <w:sz w:val="24"/>
         </w:rPr>
       </w:pPr>
-      <w:proofErr w:type="spellStart"/>
-      <w:r>
-        <w:rPr>
-          <w:sz w:val="24"/>
-        </w:rPr>
-        <w:t>AttackPacket</w:t>
-      </w:r>
-      <w:proofErr w:type="spellEnd"/>
-      <w:r>
-        <w:rPr>
-          <w:sz w:val="24"/>
-        </w:rPr>
-        <w:t xml:space="preserve"> calls:</w:t>
+      <w:r>
+        <w:rPr>
+          <w:sz w:val="24"/>
+        </w:rPr>
+        <w:t>AttackPacket calls:</w:t>
       </w:r>
     </w:p>
     <w:p>
@@ -307,21 +299,7 @@
         <w:rPr>
           <w:sz w:val="24"/>
         </w:rPr>
-        <w:t xml:space="preserve">Two-Weapon Fighting </w:t>
-      </w:r>
-      <w:proofErr w:type="spellStart"/>
-      <w:r>
-        <w:rPr>
-          <w:sz w:val="24"/>
-        </w:rPr>
-        <w:t>Fighting</w:t>
-      </w:r>
-      <w:proofErr w:type="spellEnd"/>
-      <w:r>
-        <w:rPr>
-          <w:sz w:val="24"/>
-        </w:rPr>
-        <w:t xml:space="preserve"> Style</w:t>
+        <w:t>Two-Weapon Fighting Fighting Style</w:t>
       </w:r>
     </w:p>
     <w:p>
@@ -396,21 +374,7 @@
         <w:rPr>
           <w:sz w:val="24"/>
         </w:rPr>
-        <w:t xml:space="preserve">Great Weapon Fighting </w:t>
-      </w:r>
-      <w:proofErr w:type="spellStart"/>
-      <w:r>
-        <w:rPr>
-          <w:sz w:val="24"/>
-        </w:rPr>
-        <w:t>Fighting</w:t>
-      </w:r>
-      <w:proofErr w:type="spellEnd"/>
-      <w:r>
-        <w:rPr>
-          <w:sz w:val="24"/>
-        </w:rPr>
-        <w:t xml:space="preserve"> Style</w:t>
+        <w:t>Great Weapon Fighting Fighting Style</w:t>
       </w:r>
     </w:p>
     <w:p>
@@ -877,335 +841,654 @@
         </w:rPr>
         <w:t>ong rest event</w:t>
       </w:r>
-      <w:r>
-        <w:rPr>
-          <w:sz w:val="24"/>
-        </w:rPr>
-        <w:br/>
-      </w:r>
-    </w:p>
-    <w:p>
-      <w:pPr>
-        <w:spacing w:after="0"/>
-        <w:rPr>
-          <w:sz w:val="24"/>
-        </w:rPr>
-      </w:pPr>
-      <w:r>
-        <w:rPr>
-          <w:sz w:val="24"/>
-        </w:rPr>
-        <w:t xml:space="preserve">Conditional amount - adds an amount based on a </w:t>
-      </w:r>
-      <w:proofErr w:type="spellStart"/>
-      <w:proofErr w:type="gramStart"/>
-      <w:r>
-        <w:rPr>
-          <w:sz w:val="24"/>
-        </w:rPr>
-        <w:t>boolean</w:t>
-      </w:r>
-      <w:proofErr w:type="spellEnd"/>
-      <w:proofErr w:type="gramEnd"/>
-      <w:r>
-        <w:rPr>
-          <w:sz w:val="24"/>
-        </w:rPr>
-        <w:t xml:space="preserve"> function</w:t>
-      </w:r>
-    </w:p>
-    <w:p>
-      <w:pPr>
-        <w:pStyle w:val="ListParagraph"/>
-        <w:numPr>
-          <w:ilvl w:val="0"/>
-          <w:numId w:val="2"/>
-        </w:numPr>
-        <w:spacing w:after="0"/>
-        <w:rPr>
-          <w:sz w:val="24"/>
-        </w:rPr>
-      </w:pPr>
-      <w:r>
-        <w:rPr>
-          <w:sz w:val="24"/>
-        </w:rPr>
-        <w:t>Defense Fighting Style</w:t>
-      </w:r>
-    </w:p>
-    <w:p>
-      <w:pPr>
-        <w:pStyle w:val="ListParagraph"/>
-        <w:numPr>
-          <w:ilvl w:val="0"/>
-          <w:numId w:val="2"/>
-        </w:numPr>
-        <w:spacing w:after="0"/>
-        <w:rPr>
-          <w:sz w:val="24"/>
-        </w:rPr>
-      </w:pPr>
-      <w:r>
-        <w:rPr>
-          <w:sz w:val="24"/>
-        </w:rPr>
-        <w:t>Unarmored Defense</w:t>
-      </w:r>
-    </w:p>
-    <w:p>
-      <w:pPr>
-        <w:pStyle w:val="ListParagraph"/>
-        <w:numPr>
-          <w:ilvl w:val="0"/>
-          <w:numId w:val="2"/>
-        </w:numPr>
-        <w:spacing w:after="0"/>
-        <w:rPr>
-          <w:sz w:val="24"/>
-        </w:rPr>
-      </w:pPr>
-      <w:r>
-        <w:rPr>
-          <w:sz w:val="24"/>
-        </w:rPr>
-        <w:t>Unarmored Movement</w:t>
-      </w:r>
-    </w:p>
-    <w:p>
-      <w:pPr>
-        <w:spacing w:after="0"/>
-        <w:rPr>
-          <w:sz w:val="24"/>
-        </w:rPr>
-      </w:pPr>
-    </w:p>
-    <w:p>
-      <w:pPr>
-        <w:spacing w:after="0"/>
-        <w:rPr>
-          <w:sz w:val="24"/>
-        </w:rPr>
-      </w:pPr>
-    </w:p>
-    <w:p>
-      <w:pPr>
-        <w:spacing w:after="0"/>
-        <w:rPr>
-          <w:sz w:val="24"/>
-        </w:rPr>
-      </w:pPr>
-      <w:r>
-        <w:rPr>
-          <w:sz w:val="24"/>
-        </w:rPr>
-        <w:t>Possible actions</w:t>
-      </w:r>
-    </w:p>
-    <w:p>
-      <w:pPr>
-        <w:spacing w:after="0"/>
-        <w:rPr>
-          <w:sz w:val="24"/>
-        </w:rPr>
-      </w:pPr>
-    </w:p>
-    <w:p>
-      <w:pPr>
-        <w:spacing w:after="0"/>
-        <w:rPr>
-          <w:sz w:val="24"/>
-        </w:rPr>
-      </w:pPr>
-    </w:p>
-    <w:p>
-      <w:pPr>
-        <w:spacing w:after="0"/>
-        <w:rPr>
-          <w:sz w:val="24"/>
-        </w:rPr>
-      </w:pPr>
-    </w:p>
-    <w:p>
-      <w:pPr>
-        <w:spacing w:after="0"/>
-        <w:rPr>
-          <w:sz w:val="24"/>
-        </w:rPr>
-      </w:pPr>
-      <w:r>
-        <w:rPr>
-          <w:sz w:val="24"/>
-        </w:rPr>
-        <w:t>Queries</w:t>
-      </w:r>
-    </w:p>
-    <w:p>
-      <w:pPr>
-        <w:spacing w:after="0"/>
-        <w:rPr>
-          <w:sz w:val="24"/>
-        </w:rPr>
-      </w:pPr>
-    </w:p>
-    <w:p>
-      <w:pPr>
-        <w:spacing w:after="0"/>
-        <w:rPr>
-          <w:sz w:val="24"/>
-        </w:rPr>
-      </w:pPr>
-      <w:proofErr w:type="spellStart"/>
-      <w:r>
-        <w:rPr>
-          <w:sz w:val="24"/>
-        </w:rPr>
-        <w:t>SquareQuery</w:t>
-      </w:r>
-      <w:proofErr w:type="spellEnd"/>
-    </w:p>
-    <w:p>
-      <w:pPr>
-        <w:spacing w:after="0"/>
-        <w:rPr>
-          <w:sz w:val="24"/>
-        </w:rPr>
-      </w:pPr>
-      <w:proofErr w:type="spellStart"/>
-      <w:r>
-        <w:rPr>
-          <w:sz w:val="24"/>
-        </w:rPr>
-        <w:t>BooleanQuery</w:t>
-      </w:r>
-      <w:proofErr w:type="spellEnd"/>
-    </w:p>
-    <w:p>
-      <w:pPr>
-        <w:spacing w:after="0"/>
-        <w:rPr>
-          <w:sz w:val="24"/>
-        </w:rPr>
-      </w:pPr>
-      <w:proofErr w:type="spellStart"/>
-      <w:r>
-        <w:rPr>
-          <w:sz w:val="24"/>
-        </w:rPr>
-        <w:t>SelectQuery</w:t>
-      </w:r>
-      <w:proofErr w:type="spellEnd"/>
-    </w:p>
-    <w:p>
-      <w:pPr>
-        <w:spacing w:after="0"/>
-        <w:rPr>
-          <w:sz w:val="24"/>
-        </w:rPr>
-      </w:pPr>
-      <w:proofErr w:type="spellStart"/>
-      <w:r>
-        <w:rPr>
-          <w:sz w:val="24"/>
-        </w:rPr>
-        <w:t>TaggedSelectQuery</w:t>
-      </w:r>
-      <w:proofErr w:type="spellEnd"/>
-    </w:p>
-    <w:p>
-      <w:pPr>
-        <w:spacing w:after="0"/>
-        <w:rPr>
-          <w:sz w:val="24"/>
-        </w:rPr>
-      </w:pPr>
-      <w:proofErr w:type="spellStart"/>
-      <w:r>
-        <w:rPr>
-          <w:sz w:val="24"/>
-        </w:rPr>
-        <w:t>DirectionQuery</w:t>
-      </w:r>
-      <w:proofErr w:type="spellEnd"/>
-    </w:p>
-    <w:p>
-      <w:pPr>
-        <w:spacing w:after="0"/>
-        <w:rPr>
-          <w:sz w:val="24"/>
-        </w:rPr>
-      </w:pPr>
-      <w:proofErr w:type="spellStart"/>
-      <w:proofErr w:type="gramStart"/>
-      <w:r>
-        <w:rPr>
-          <w:sz w:val="24"/>
-        </w:rPr>
-        <w:t>PositionQuery</w:t>
-      </w:r>
-      <w:proofErr w:type="spellEnd"/>
-      <w:r>
-        <w:rPr>
-          <w:sz w:val="24"/>
-        </w:rPr>
-        <w:t>?</w:t>
-      </w:r>
-      <w:proofErr w:type="gramEnd"/>
-    </w:p>
-    <w:p>
-      <w:pPr>
-        <w:spacing w:after="0"/>
-        <w:rPr>
-          <w:sz w:val="24"/>
-        </w:rPr>
-      </w:pPr>
-      <w:proofErr w:type="spellStart"/>
-      <w:r>
-        <w:rPr>
-          <w:sz w:val="24"/>
-        </w:rPr>
-        <w:t>PathQuery</w:t>
-      </w:r>
-      <w:proofErr w:type="spellEnd"/>
-    </w:p>
-    <w:p>
-      <w:pPr>
-        <w:spacing w:after="0"/>
-        <w:rPr>
-          <w:sz w:val="24"/>
-        </w:rPr>
-      </w:pPr>
-    </w:p>
-    <w:p>
-      <w:pPr>
-        <w:spacing w:after="0"/>
-        <w:rPr>
-          <w:sz w:val="24"/>
-        </w:rPr>
-      </w:pPr>
-      <w:proofErr w:type="spellStart"/>
-      <w:r>
-        <w:rPr>
-          <w:sz w:val="24"/>
-        </w:rPr>
-        <w:t>MultiQuery</w:t>
-      </w:r>
-      <w:proofErr w:type="spellEnd"/>
-      <w:r>
-        <w:rPr>
-          <w:sz w:val="24"/>
-        </w:rPr>
-        <w:t>&lt;Q extends Query&gt;</w:t>
-      </w:r>
-    </w:p>
-    <w:p>
-      <w:pPr>
-        <w:spacing w:after="0"/>
-        <w:rPr>
-          <w:sz w:val="24"/>
-        </w:rPr>
-      </w:pPr>
+    </w:p>
+    <w:p>
+      <w:pPr>
+        <w:spacing w:after="0"/>
+        <w:rPr>
+          <w:sz w:val="24"/>
+        </w:rPr>
+      </w:pPr>
+    </w:p>
+    <w:p>
+      <w:pPr>
+        <w:spacing w:after="0"/>
+        <w:rPr>
+          <w:sz w:val="24"/>
+        </w:rPr>
+      </w:pPr>
+      <w:r>
+        <w:rPr>
+          <w:sz w:val="24"/>
+        </w:rPr>
+        <w:t>Sources of m</w:t>
+      </w:r>
+      <w:r>
+        <w:rPr>
+          <w:sz w:val="24"/>
+        </w:rPr>
+        <w:t>ove event</w:t>
+      </w:r>
+    </w:p>
+    <w:p>
+      <w:pPr>
+        <w:pStyle w:val="ListParagraph"/>
+        <w:numPr>
+          <w:ilvl w:val="0"/>
+          <w:numId w:val="3"/>
+        </w:numPr>
+        <w:spacing w:after="0"/>
+        <w:rPr>
+          <w:sz w:val="24"/>
+        </w:rPr>
+      </w:pPr>
+      <w:r>
+        <w:rPr>
+          <w:sz w:val="24"/>
+        </w:rPr>
+        <w:t>Move action (choose path, uses speed, provokes OA, animates)</w:t>
+      </w:r>
+    </w:p>
+    <w:p>
+      <w:pPr>
+        <w:pStyle w:val="ListParagraph"/>
+        <w:numPr>
+          <w:ilvl w:val="0"/>
+          <w:numId w:val="3"/>
+        </w:numPr>
+        <w:spacing w:after="0"/>
+        <w:rPr>
+          <w:sz w:val="24"/>
+        </w:rPr>
+      </w:pPr>
+      <w:r>
+        <w:rPr>
+          <w:sz w:val="24"/>
+        </w:rPr>
+        <w:t>Moving a fixed distance (choose path, doesn’t use speed, provokes OA, animates)</w:t>
+      </w:r>
+    </w:p>
+    <w:p>
+      <w:pPr>
+        <w:pStyle w:val="ListParagraph"/>
+        <w:numPr>
+          <w:ilvl w:val="0"/>
+          <w:numId w:val="3"/>
+        </w:numPr>
+        <w:spacing w:after="0"/>
+        <w:rPr>
+          <w:sz w:val="24"/>
+        </w:rPr>
+      </w:pPr>
+      <w:r>
+        <w:rPr>
+          <w:sz w:val="24"/>
+        </w:rPr>
+        <w:t>Getting pushed (fixed square, doesn’t use speed, doesn’t provoke OA, animates)</w:t>
+      </w:r>
+    </w:p>
+    <w:p>
+      <w:pPr>
+        <w:pStyle w:val="ListParagraph"/>
+        <w:numPr>
+          <w:ilvl w:val="0"/>
+          <w:numId w:val="3"/>
+        </w:numPr>
+        <w:spacing w:after="0"/>
+        <w:rPr>
+          <w:sz w:val="24"/>
+        </w:rPr>
+      </w:pPr>
+      <w:r>
+        <w:rPr>
+          <w:sz w:val="24"/>
+        </w:rPr>
+        <w:t>Teleporting with a spell (fixed square, doesn’t use speed, doesn’t provoke OA, doesn’t animate)</w:t>
+      </w:r>
+    </w:p>
+    <w:p>
+      <w:pPr>
+        <w:spacing w:after="0"/>
+        <w:rPr>
+          <w:sz w:val="24"/>
+        </w:rPr>
+      </w:pPr>
+    </w:p>
+    <w:p>
+      <w:pPr>
+        <w:spacing w:after="0"/>
+        <w:rPr>
+          <w:sz w:val="24"/>
+        </w:rPr>
+      </w:pPr>
+      <w:r>
+        <w:rPr>
+          <w:sz w:val="24"/>
+        </w:rPr>
+        <w:t>Uses of move event</w:t>
+      </w:r>
+    </w:p>
+    <w:p>
+      <w:pPr>
+        <w:pStyle w:val="ListParagraph"/>
+        <w:numPr>
+          <w:ilvl w:val="0"/>
+          <w:numId w:val="8"/>
+        </w:numPr>
+        <w:spacing w:after="0"/>
+        <w:rPr>
+          <w:sz w:val="24"/>
+        </w:rPr>
+      </w:pPr>
+      <w:r>
+        <w:rPr>
+          <w:sz w:val="24"/>
+        </w:rPr>
+        <w:t>If X, the path move is interrupted</w:t>
+      </w:r>
+    </w:p>
+    <w:p>
+      <w:pPr>
+        <w:spacing w:after="0"/>
+        <w:rPr>
+          <w:sz w:val="24"/>
+        </w:rPr>
+      </w:pPr>
+    </w:p>
+    <w:p>
+      <w:pPr>
+        <w:spacing w:after="0"/>
+        <w:rPr>
+          <w:sz w:val="24"/>
+        </w:rPr>
+      </w:pPr>
+      <w:r>
+        <w:rPr>
+          <w:sz w:val="24"/>
+        </w:rPr>
+        <w:t>Opportunity Attacks</w:t>
+      </w:r>
+    </w:p>
+    <w:p>
+      <w:pPr>
+        <w:pStyle w:val="ListParagraph"/>
+        <w:numPr>
+          <w:ilvl w:val="0"/>
+          <w:numId w:val="7"/>
+        </w:numPr>
+        <w:spacing w:after="0"/>
+        <w:rPr>
+          <w:sz w:val="24"/>
+        </w:rPr>
+      </w:pPr>
+      <w:r>
+        <w:rPr>
+          <w:sz w:val="24"/>
+        </w:rPr>
+        <w:t>Creatures have disadvantage on opportunity attack rolls against you</w:t>
+      </w:r>
+    </w:p>
+    <w:p>
+      <w:pPr>
+        <w:pStyle w:val="ListParagraph"/>
+        <w:numPr>
+          <w:ilvl w:val="0"/>
+          <w:numId w:val="7"/>
+        </w:numPr>
+        <w:spacing w:after="0"/>
+        <w:rPr>
+          <w:sz w:val="24"/>
+        </w:rPr>
+      </w:pPr>
+      <w:r>
+        <w:rPr>
+          <w:sz w:val="24"/>
+        </w:rPr>
+        <w:t>You don’t provoke opportunity attacks from X creature</w:t>
+      </w:r>
+    </w:p>
+    <w:p>
+      <w:pPr>
+        <w:pStyle w:val="ListParagraph"/>
+        <w:numPr>
+          <w:ilvl w:val="0"/>
+          <w:numId w:val="7"/>
+        </w:numPr>
+        <w:spacing w:after="0"/>
+        <w:rPr>
+          <w:sz w:val="24"/>
+        </w:rPr>
+      </w:pPr>
+      <w:r>
+        <w:rPr>
+          <w:sz w:val="24"/>
+        </w:rPr>
+        <w:t>A movement doesn’t provoke opportunity attacks</w:t>
+      </w:r>
+    </w:p>
+    <w:p>
+      <w:pPr>
+        <w:pStyle w:val="ListParagraph"/>
+        <w:numPr>
+          <w:ilvl w:val="0"/>
+          <w:numId w:val="7"/>
+        </w:numPr>
+        <w:spacing w:after="0"/>
+        <w:rPr>
+          <w:sz w:val="24"/>
+        </w:rPr>
+      </w:pPr>
+      <w:r>
+        <w:rPr>
+          <w:sz w:val="24"/>
+        </w:rPr>
+        <w:t>When you hit with an opportunity attack</w:t>
+      </w:r>
+    </w:p>
+    <w:p>
+      <w:pPr>
+        <w:pStyle w:val="ListParagraph"/>
+        <w:numPr>
+          <w:ilvl w:val="0"/>
+          <w:numId w:val="7"/>
+        </w:numPr>
+        <w:spacing w:after="0"/>
+        <w:rPr>
+          <w:sz w:val="24"/>
+        </w:rPr>
+      </w:pPr>
+      <w:r>
+        <w:rPr>
+          <w:sz w:val="24"/>
+        </w:rPr>
+        <w:t>Creatures provoke an opportunity attack when they enter your reach (after the move)</w:t>
+      </w:r>
+    </w:p>
+    <w:p>
+      <w:pPr>
+        <w:pStyle w:val="ListParagraph"/>
+        <w:numPr>
+          <w:ilvl w:val="0"/>
+          <w:numId w:val="7"/>
+        </w:numPr>
+        <w:spacing w:after="0"/>
+        <w:rPr>
+          <w:sz w:val="24"/>
+        </w:rPr>
+      </w:pPr>
+      <w:r>
+        <w:rPr>
+          <w:sz w:val="24"/>
+        </w:rPr>
+        <w:t>Disengage doesn’t prevent opportunity attacks</w:t>
+      </w:r>
+    </w:p>
+    <w:p>
+      <w:pPr>
+        <w:pStyle w:val="ListParagraph"/>
+        <w:numPr>
+          <w:ilvl w:val="0"/>
+          <w:numId w:val="7"/>
+        </w:numPr>
+        <w:spacing w:after="0"/>
+        <w:rPr>
+          <w:sz w:val="24"/>
+        </w:rPr>
+      </w:pPr>
+      <w:r>
+        <w:rPr>
+          <w:sz w:val="24"/>
+        </w:rPr>
+        <w:t>When a creature’s movement provokes an opportunity attack, you can do something else instead</w:t>
+      </w:r>
+    </w:p>
+    <w:p>
+      <w:pPr>
+        <w:pStyle w:val="ListParagraph"/>
+        <w:numPr>
+          <w:ilvl w:val="0"/>
+          <w:numId w:val="7"/>
+        </w:numPr>
+        <w:spacing w:after="0"/>
+        <w:rPr>
+          <w:sz w:val="24"/>
+        </w:rPr>
+      </w:pPr>
+      <w:r>
+        <w:rPr>
+          <w:sz w:val="24"/>
+        </w:rPr>
+        <w:t>Creatures provoke an opportunity attack when they leave your reach (before the move)</w:t>
+      </w:r>
+    </w:p>
+    <w:p>
+      <w:pPr>
+        <w:pStyle w:val="ListParagraph"/>
+        <w:numPr>
+          <w:ilvl w:val="0"/>
+          <w:numId w:val="7"/>
+        </w:numPr>
+        <w:spacing w:after="0"/>
+        <w:rPr>
+          <w:sz w:val="24"/>
+        </w:rPr>
+      </w:pPr>
+      <w:r>
+        <w:rPr>
+          <w:sz w:val="24"/>
+        </w:rPr>
+        <w:t>All your movement doesn’t provoke opportunity attacks</w:t>
+      </w:r>
+    </w:p>
+    <w:p>
+      <w:pPr>
+        <w:pStyle w:val="ListParagraph"/>
+        <w:numPr>
+          <w:ilvl w:val="0"/>
+          <w:numId w:val="7"/>
+        </w:numPr>
+        <w:spacing w:after="0"/>
+        <w:rPr>
+          <w:sz w:val="24"/>
+        </w:rPr>
+      </w:pPr>
+      <w:r>
+        <w:rPr>
+          <w:sz w:val="24"/>
+        </w:rPr>
+        <w:t>Your mount’s movement provokes opportunity attacks that can target you or the mount</w:t>
+      </w:r>
       <w:bookmarkStart w:id="0" w:name="_GoBack"/>
       <w:bookmarkEnd w:id="0"/>
+    </w:p>
+    <w:p>
+      <w:pPr>
+        <w:spacing w:after="0"/>
+        <w:rPr>
+          <w:sz w:val="24"/>
+        </w:rPr>
+      </w:pPr>
+    </w:p>
+    <w:p>
+      <w:pPr>
+        <w:spacing w:after="0"/>
+        <w:rPr>
+          <w:sz w:val="24"/>
+        </w:rPr>
+      </w:pPr>
+      <w:r>
+        <w:rPr>
+          <w:sz w:val="24"/>
+        </w:rPr>
+        <w:t>Conditional amount - adds an amount based on a boolean function</w:t>
+      </w:r>
+    </w:p>
+    <w:p>
+      <w:pPr>
+        <w:pStyle w:val="ListParagraph"/>
+        <w:numPr>
+          <w:ilvl w:val="0"/>
+          <w:numId w:val="2"/>
+        </w:numPr>
+        <w:spacing w:after="0"/>
+        <w:rPr>
+          <w:sz w:val="24"/>
+        </w:rPr>
+      </w:pPr>
+      <w:r>
+        <w:rPr>
+          <w:sz w:val="24"/>
+        </w:rPr>
+        <w:t>Defense Fighting Style</w:t>
+      </w:r>
+    </w:p>
+    <w:p>
+      <w:pPr>
+        <w:pStyle w:val="ListParagraph"/>
+        <w:numPr>
+          <w:ilvl w:val="0"/>
+          <w:numId w:val="2"/>
+        </w:numPr>
+        <w:spacing w:after="0"/>
+        <w:rPr>
+          <w:sz w:val="24"/>
+        </w:rPr>
+      </w:pPr>
+      <w:r>
+        <w:rPr>
+          <w:sz w:val="24"/>
+        </w:rPr>
+        <w:t>Unarmored Defense</w:t>
+      </w:r>
+    </w:p>
+    <w:p>
+      <w:pPr>
+        <w:pStyle w:val="ListParagraph"/>
+        <w:numPr>
+          <w:ilvl w:val="0"/>
+          <w:numId w:val="2"/>
+        </w:numPr>
+        <w:spacing w:after="0"/>
+        <w:rPr>
+          <w:sz w:val="24"/>
+        </w:rPr>
+      </w:pPr>
+      <w:r>
+        <w:rPr>
+          <w:sz w:val="24"/>
+        </w:rPr>
+        <w:t>Unarmored Movement</w:t>
+      </w:r>
+    </w:p>
+    <w:p>
+      <w:pPr>
+        <w:spacing w:after="0"/>
+        <w:rPr>
+          <w:sz w:val="24"/>
+        </w:rPr>
+      </w:pPr>
+    </w:p>
+    <w:p>
+      <w:pPr>
+        <w:spacing w:after="0"/>
+        <w:rPr>
+          <w:sz w:val="24"/>
+        </w:rPr>
+      </w:pPr>
+    </w:p>
+    <w:p>
+      <w:pPr>
+        <w:spacing w:after="0"/>
+        <w:rPr>
+          <w:sz w:val="24"/>
+        </w:rPr>
+      </w:pPr>
+      <w:r>
+        <w:rPr>
+          <w:sz w:val="24"/>
+        </w:rPr>
+        <w:t>Possible actions</w:t>
+      </w:r>
+    </w:p>
+    <w:p>
+      <w:pPr>
+        <w:spacing w:after="0"/>
+        <w:rPr>
+          <w:sz w:val="24"/>
+        </w:rPr>
+      </w:pPr>
+    </w:p>
+    <w:p>
+      <w:pPr>
+        <w:spacing w:after="0"/>
+        <w:rPr>
+          <w:sz w:val="24"/>
+        </w:rPr>
+      </w:pPr>
+    </w:p>
+    <w:p>
+      <w:pPr>
+        <w:spacing w:after="0"/>
+        <w:rPr>
+          <w:sz w:val="24"/>
+        </w:rPr>
+      </w:pPr>
+    </w:p>
+    <w:p>
+      <w:pPr>
+        <w:spacing w:after="0"/>
+        <w:rPr>
+          <w:sz w:val="24"/>
+        </w:rPr>
+      </w:pPr>
+      <w:r>
+        <w:rPr>
+          <w:sz w:val="24"/>
+        </w:rPr>
+        <w:t>Queries</w:t>
+      </w:r>
+    </w:p>
+    <w:p>
+      <w:pPr>
+        <w:spacing w:after="0"/>
+        <w:rPr>
+          <w:sz w:val="24"/>
+        </w:rPr>
+      </w:pPr>
+    </w:p>
+    <w:p>
+      <w:pPr>
+        <w:spacing w:after="0"/>
+        <w:rPr>
+          <w:sz w:val="24"/>
+        </w:rPr>
+      </w:pPr>
+      <w:r>
+        <w:rPr>
+          <w:sz w:val="24"/>
+        </w:rPr>
+        <w:t>SquareQuery</w:t>
+      </w:r>
+    </w:p>
+    <w:p>
+      <w:pPr>
+        <w:spacing w:after="0"/>
+        <w:rPr>
+          <w:sz w:val="24"/>
+        </w:rPr>
+      </w:pPr>
+      <w:r>
+        <w:rPr>
+          <w:sz w:val="24"/>
+        </w:rPr>
+        <w:t>BooleanQuery</w:t>
+      </w:r>
+    </w:p>
+    <w:p>
+      <w:pPr>
+        <w:spacing w:after="0"/>
+        <w:rPr>
+          <w:sz w:val="24"/>
+        </w:rPr>
+      </w:pPr>
+      <w:r>
+        <w:rPr>
+          <w:sz w:val="24"/>
+        </w:rPr>
+        <w:t>SelectQuery</w:t>
+      </w:r>
+    </w:p>
+    <w:p>
+      <w:pPr>
+        <w:spacing w:after="0"/>
+        <w:rPr>
+          <w:sz w:val="24"/>
+        </w:rPr>
+      </w:pPr>
+      <w:r>
+        <w:rPr>
+          <w:sz w:val="24"/>
+        </w:rPr>
+        <w:t>TaggedSelectQuery</w:t>
+      </w:r>
+    </w:p>
+    <w:p>
+      <w:pPr>
+        <w:spacing w:after="0"/>
+        <w:rPr>
+          <w:sz w:val="24"/>
+        </w:rPr>
+      </w:pPr>
+      <w:r>
+        <w:rPr>
+          <w:sz w:val="24"/>
+        </w:rPr>
+        <w:t>DirectionQuery</w:t>
+      </w:r>
+    </w:p>
+    <w:p>
+      <w:pPr>
+        <w:spacing w:after="0"/>
+        <w:rPr>
+          <w:sz w:val="24"/>
+        </w:rPr>
+      </w:pPr>
+      <w:r>
+        <w:rPr>
+          <w:sz w:val="24"/>
+        </w:rPr>
+        <w:t>PositionQuery</w:t>
+      </w:r>
+      <w:r>
+        <w:rPr>
+          <w:sz w:val="24"/>
+        </w:rPr>
+        <w:t>?</w:t>
+      </w:r>
+    </w:p>
+    <w:p>
+      <w:pPr>
+        <w:spacing w:after="0"/>
+        <w:rPr>
+          <w:sz w:val="24"/>
+        </w:rPr>
+      </w:pPr>
+      <w:r>
+        <w:rPr>
+          <w:sz w:val="24"/>
+        </w:rPr>
+        <w:t>PathQuery</w:t>
+      </w:r>
+    </w:p>
+    <w:p>
+      <w:pPr>
+        <w:spacing w:after="0"/>
+        <w:rPr>
+          <w:sz w:val="24"/>
+        </w:rPr>
+      </w:pPr>
+    </w:p>
+    <w:p>
+      <w:pPr>
+        <w:spacing w:after="0"/>
+        <w:rPr>
+          <w:sz w:val="24"/>
+        </w:rPr>
+      </w:pPr>
+      <w:r>
+        <w:rPr>
+          <w:sz w:val="24"/>
+        </w:rPr>
+        <w:t>MultiQuery&lt;Q extends Query&gt;</w:t>
+      </w:r>
+    </w:p>
+    <w:p>
+      <w:pPr>
+        <w:spacing w:after="0"/>
+        <w:rPr>
+          <w:sz w:val="24"/>
+        </w:rPr>
+      </w:pPr>
     </w:p>
     <w:sectPr>
       <w:pgSz w:w="12240" w:h="15840"/>
@@ -1333,6 +1616,119 @@
     </w:lvl>
   </w:abstractNum>
   <w:abstractNum w:abstractNumId="1">
+    <w:nsid w:val="18A22871"/>
+    <w:multiLevelType w:val="hybridMultilevel"/>
+    <w:tmpl w:val="72FA71EC"/>
+    <w:lvl w:ilvl="0" w:tplc="04090001">
+      <w:start w:val="1"/>
+      <w:numFmt w:val="bullet"/>
+      <w:lvlText w:val=""/>
+      <w:lvlJc w:val="left"/>
+      <w:pPr>
+        <w:ind w:left="720" w:hanging="360"/>
+      </w:pPr>
+      <w:rPr>
+        <w:rFonts w:ascii="Symbol" w:hAnsi="Symbol" w:hint="default"/>
+      </w:rPr>
+    </w:lvl>
+    <w:lvl w:ilvl="1" w:tplc="04090003" w:tentative="1">
+      <w:start w:val="1"/>
+      <w:numFmt w:val="bullet"/>
+      <w:lvlText w:val="o"/>
+      <w:lvlJc w:val="left"/>
+      <w:pPr>
+        <w:ind w:left="1440" w:hanging="360"/>
+      </w:pPr>
+      <w:rPr>
+        <w:rFonts w:ascii="Courier New" w:hAnsi="Courier New" w:cs="Courier New" w:hint="default"/>
+      </w:rPr>
+    </w:lvl>
+    <w:lvl w:ilvl="2" w:tplc="04090005" w:tentative="1">
+      <w:start w:val="1"/>
+      <w:numFmt w:val="bullet"/>
+      <w:lvlText w:val=""/>
+      <w:lvlJc w:val="left"/>
+      <w:pPr>
+        <w:ind w:left="2160" w:hanging="360"/>
+      </w:pPr>
+      <w:rPr>
+        <w:rFonts w:ascii="Wingdings" w:hAnsi="Wingdings" w:hint="default"/>
+      </w:rPr>
+    </w:lvl>
+    <w:lvl w:ilvl="3" w:tplc="04090001" w:tentative="1">
+      <w:start w:val="1"/>
+      <w:numFmt w:val="bullet"/>
+      <w:lvlText w:val=""/>
+      <w:lvlJc w:val="left"/>
+      <w:pPr>
+        <w:ind w:left="2880" w:hanging="360"/>
+      </w:pPr>
+      <w:rPr>
+        <w:rFonts w:ascii="Symbol" w:hAnsi="Symbol" w:hint="default"/>
+      </w:rPr>
+    </w:lvl>
+    <w:lvl w:ilvl="4" w:tplc="04090003" w:tentative="1">
+      <w:start w:val="1"/>
+      <w:numFmt w:val="bullet"/>
+      <w:lvlText w:val="o"/>
+      <w:lvlJc w:val="left"/>
+      <w:pPr>
+        <w:ind w:left="3600" w:hanging="360"/>
+      </w:pPr>
+      <w:rPr>
+        <w:rFonts w:ascii="Courier New" w:hAnsi="Courier New" w:cs="Courier New" w:hint="default"/>
+      </w:rPr>
+    </w:lvl>
+    <w:lvl w:ilvl="5" w:tplc="04090005" w:tentative="1">
+      <w:start w:val="1"/>
+      <w:numFmt w:val="bullet"/>
+      <w:lvlText w:val=""/>
+      <w:lvlJc w:val="left"/>
+      <w:pPr>
+        <w:ind w:left="4320" w:hanging="360"/>
+      </w:pPr>
+      <w:rPr>
+        <w:rFonts w:ascii="Wingdings" w:hAnsi="Wingdings" w:hint="default"/>
+      </w:rPr>
+    </w:lvl>
+    <w:lvl w:ilvl="6" w:tplc="04090001" w:tentative="1">
+      <w:start w:val="1"/>
+      <w:numFmt w:val="bullet"/>
+      <w:lvlText w:val=""/>
+      <w:lvlJc w:val="left"/>
+      <w:pPr>
+        <w:ind w:left="5040" w:hanging="360"/>
+      </w:pPr>
+      <w:rPr>
+        <w:rFonts w:ascii="Symbol" w:hAnsi="Symbol" w:hint="default"/>
+      </w:rPr>
+    </w:lvl>
+    <w:lvl w:ilvl="7" w:tplc="04090003" w:tentative="1">
+      <w:start w:val="1"/>
+      <w:numFmt w:val="bullet"/>
+      <w:lvlText w:val="o"/>
+      <w:lvlJc w:val="left"/>
+      <w:pPr>
+        <w:ind w:left="5760" w:hanging="360"/>
+      </w:pPr>
+      <w:rPr>
+        <w:rFonts w:ascii="Courier New" w:hAnsi="Courier New" w:cs="Courier New" w:hint="default"/>
+      </w:rPr>
+    </w:lvl>
+    <w:lvl w:ilvl="8" w:tplc="04090005" w:tentative="1">
+      <w:start w:val="1"/>
+      <w:numFmt w:val="bullet"/>
+      <w:lvlText w:val=""/>
+      <w:lvlJc w:val="left"/>
+      <w:pPr>
+        <w:ind w:left="6480" w:hanging="360"/>
+      </w:pPr>
+      <w:rPr>
+        <w:rFonts w:ascii="Wingdings" w:hAnsi="Wingdings" w:hint="default"/>
+      </w:rPr>
+    </w:lvl>
+  </w:abstractNum>
+  <w:abstractNum w:abstractNumId="2">
     <w:nsid w:val="246F7062"/>
     <w:multiLevelType w:val="hybridMultilevel"/>
     <w:tmpl w:val="590EE106"/>
@@ -1445,7 +1841,7 @@
       </w:rPr>
     </w:lvl>
   </w:abstractNum>
-  <w:abstractNum w:abstractNumId="2">
+  <w:abstractNum w:abstractNumId="3">
     <w:nsid w:val="2AC86AC2"/>
     <w:multiLevelType w:val="hybridMultilevel"/>
     <w:tmpl w:val="E24AE552"/>
@@ -1558,7 +1954,120 @@
       </w:rPr>
     </w:lvl>
   </w:abstractNum>
-  <w:abstractNum w:abstractNumId="3">
+  <w:abstractNum w:abstractNumId="4">
+    <w:nsid w:val="3D20282F"/>
+    <w:multiLevelType w:val="hybridMultilevel"/>
+    <w:tmpl w:val="8B90852A"/>
+    <w:lvl w:ilvl="0" w:tplc="04090001">
+      <w:start w:val="1"/>
+      <w:numFmt w:val="bullet"/>
+      <w:lvlText w:val=""/>
+      <w:lvlJc w:val="left"/>
+      <w:pPr>
+        <w:ind w:left="720" w:hanging="360"/>
+      </w:pPr>
+      <w:rPr>
+        <w:rFonts w:ascii="Symbol" w:hAnsi="Symbol" w:hint="default"/>
+      </w:rPr>
+    </w:lvl>
+    <w:lvl w:ilvl="1" w:tplc="04090003" w:tentative="1">
+      <w:start w:val="1"/>
+      <w:numFmt w:val="bullet"/>
+      <w:lvlText w:val="o"/>
+      <w:lvlJc w:val="left"/>
+      <w:pPr>
+        <w:ind w:left="1440" w:hanging="360"/>
+      </w:pPr>
+      <w:rPr>
+        <w:rFonts w:ascii="Courier New" w:hAnsi="Courier New" w:cs="Courier New" w:hint="default"/>
+      </w:rPr>
+    </w:lvl>
+    <w:lvl w:ilvl="2" w:tplc="04090005" w:tentative="1">
+      <w:start w:val="1"/>
+      <w:numFmt w:val="bullet"/>
+      <w:lvlText w:val=""/>
+      <w:lvlJc w:val="left"/>
+      <w:pPr>
+        <w:ind w:left="2160" w:hanging="360"/>
+      </w:pPr>
+      <w:rPr>
+        <w:rFonts w:ascii="Wingdings" w:hAnsi="Wingdings" w:hint="default"/>
+      </w:rPr>
+    </w:lvl>
+    <w:lvl w:ilvl="3" w:tplc="04090001" w:tentative="1">
+      <w:start w:val="1"/>
+      <w:numFmt w:val="bullet"/>
+      <w:lvlText w:val=""/>
+      <w:lvlJc w:val="left"/>
+      <w:pPr>
+        <w:ind w:left="2880" w:hanging="360"/>
+      </w:pPr>
+      <w:rPr>
+        <w:rFonts w:ascii="Symbol" w:hAnsi="Symbol" w:hint="default"/>
+      </w:rPr>
+    </w:lvl>
+    <w:lvl w:ilvl="4" w:tplc="04090003" w:tentative="1">
+      <w:start w:val="1"/>
+      <w:numFmt w:val="bullet"/>
+      <w:lvlText w:val="o"/>
+      <w:lvlJc w:val="left"/>
+      <w:pPr>
+        <w:ind w:left="3600" w:hanging="360"/>
+      </w:pPr>
+      <w:rPr>
+        <w:rFonts w:ascii="Courier New" w:hAnsi="Courier New" w:cs="Courier New" w:hint="default"/>
+      </w:rPr>
+    </w:lvl>
+    <w:lvl w:ilvl="5" w:tplc="04090005" w:tentative="1">
+      <w:start w:val="1"/>
+      <w:numFmt w:val="bullet"/>
+      <w:lvlText w:val=""/>
+      <w:lvlJc w:val="left"/>
+      <w:pPr>
+        <w:ind w:left="4320" w:hanging="360"/>
+      </w:pPr>
+      <w:rPr>
+        <w:rFonts w:ascii="Wingdings" w:hAnsi="Wingdings" w:hint="default"/>
+      </w:rPr>
+    </w:lvl>
+    <w:lvl w:ilvl="6" w:tplc="04090001" w:tentative="1">
+      <w:start w:val="1"/>
+      <w:numFmt w:val="bullet"/>
+      <w:lvlText w:val=""/>
+      <w:lvlJc w:val="left"/>
+      <w:pPr>
+        <w:ind w:left="5040" w:hanging="360"/>
+      </w:pPr>
+      <w:rPr>
+        <w:rFonts w:ascii="Symbol" w:hAnsi="Symbol" w:hint="default"/>
+      </w:rPr>
+    </w:lvl>
+    <w:lvl w:ilvl="7" w:tplc="04090003" w:tentative="1">
+      <w:start w:val="1"/>
+      <w:numFmt w:val="bullet"/>
+      <w:lvlText w:val="o"/>
+      <w:lvlJc w:val="left"/>
+      <w:pPr>
+        <w:ind w:left="5760" w:hanging="360"/>
+      </w:pPr>
+      <w:rPr>
+        <w:rFonts w:ascii="Courier New" w:hAnsi="Courier New" w:cs="Courier New" w:hint="default"/>
+      </w:rPr>
+    </w:lvl>
+    <w:lvl w:ilvl="8" w:tplc="04090005" w:tentative="1">
+      <w:start w:val="1"/>
+      <w:numFmt w:val="bullet"/>
+      <w:lvlText w:val=""/>
+      <w:lvlJc w:val="left"/>
+      <w:pPr>
+        <w:ind w:left="6480" w:hanging="360"/>
+      </w:pPr>
+      <w:rPr>
+        <w:rFonts w:ascii="Wingdings" w:hAnsi="Wingdings" w:hint="default"/>
+      </w:rPr>
+    </w:lvl>
+  </w:abstractNum>
+  <w:abstractNum w:abstractNumId="5">
     <w:nsid w:val="6BBC5803"/>
     <w:multiLevelType w:val="hybridMultilevel"/>
     <w:tmpl w:val="69844672"/>
@@ -1671,7 +2180,7 @@
       </w:rPr>
     </w:lvl>
   </w:abstractNum>
-  <w:abstractNum w:abstractNumId="4">
+  <w:abstractNum w:abstractNumId="6">
     <w:nsid w:val="72BF657D"/>
     <w:multiLevelType w:val="hybridMultilevel"/>
     <w:tmpl w:val="57860A9A"/>
@@ -1784,10 +2293,10 @@
       </w:rPr>
     </w:lvl>
   </w:abstractNum>
-  <w:abstractNum w:abstractNumId="5">
+  <w:abstractNum w:abstractNumId="7">
     <w:nsid w:val="7A17061C"/>
     <w:multiLevelType w:val="hybridMultilevel"/>
-    <w:tmpl w:val="A64ADA86"/>
+    <w:tmpl w:val="0720C516"/>
     <w:lvl w:ilvl="0" w:tplc="04090001">
       <w:start w:val="1"/>
       <w:numFmt w:val="bullet"/>
@@ -1898,21 +2407,27 @@
     </w:lvl>
   </w:abstractNum>
   <w:num w:numId="1">
-    <w:abstractNumId w:val="2"/>
+    <w:abstractNumId w:val="3"/>
   </w:num>
   <w:num w:numId="2">
     <w:abstractNumId w:val="0"/>
   </w:num>
   <w:num w:numId="3">
+    <w:abstractNumId w:val="7"/>
+  </w:num>
+  <w:num w:numId="4">
     <w:abstractNumId w:val="5"/>
   </w:num>
-  <w:num w:numId="4">
-    <w:abstractNumId w:val="3"/>
+  <w:num w:numId="5">
+    <w:abstractNumId w:val="2"/>
   </w:num>
-  <w:num w:numId="5">
+  <w:num w:numId="6">
+    <w:abstractNumId w:val="6"/>
+  </w:num>
+  <w:num w:numId="7">
     <w:abstractNumId w:val="1"/>
   </w:num>
-  <w:num w:numId="6">
+  <w:num w:numId="8">
     <w:abstractNumId w:val="4"/>
   </w:num>
 </w:numbering>

</xml_diff>

<commit_message>
Added the rest of the maneuvers Added events for movement Added some conditions
</commit_message>
<xml_diff>
--- a/Event types.docx
+++ b/Event types.docx
@@ -9,11 +9,19 @@
           <w:sz w:val="24"/>
         </w:rPr>
       </w:pPr>
-      <w:r>
-        <w:rPr>
-          <w:sz w:val="24"/>
-        </w:rPr>
-        <w:t>AttackPacket calls:</w:t>
+      <w:proofErr w:type="spellStart"/>
+      <w:r>
+        <w:rPr>
+          <w:sz w:val="24"/>
+        </w:rPr>
+        <w:t>AttackPacket</w:t>
+      </w:r>
+      <w:proofErr w:type="spellEnd"/>
+      <w:r>
+        <w:rPr>
+          <w:sz w:val="24"/>
+        </w:rPr>
+        <w:t xml:space="preserve"> calls:</w:t>
       </w:r>
     </w:p>
     <w:p>
@@ -299,7 +307,21 @@
         <w:rPr>
           <w:sz w:val="24"/>
         </w:rPr>
-        <w:t>Two-Weapon Fighting Fighting Style</w:t>
+        <w:t xml:space="preserve">Two-Weapon Fighting </w:t>
+      </w:r>
+      <w:proofErr w:type="spellStart"/>
+      <w:r>
+        <w:rPr>
+          <w:sz w:val="24"/>
+        </w:rPr>
+        <w:t>Fighting</w:t>
+      </w:r>
+      <w:proofErr w:type="spellEnd"/>
+      <w:r>
+        <w:rPr>
+          <w:sz w:val="24"/>
+        </w:rPr>
+        <w:t xml:space="preserve"> Style</w:t>
       </w:r>
     </w:p>
     <w:p>
@@ -374,7 +396,21 @@
         <w:rPr>
           <w:sz w:val="24"/>
         </w:rPr>
-        <w:t>Great Weapon Fighting Fighting Style</w:t>
+        <w:t xml:space="preserve">Great Weapon Fighting </w:t>
+      </w:r>
+      <w:proofErr w:type="spellStart"/>
+      <w:r>
+        <w:rPr>
+          <w:sz w:val="24"/>
+        </w:rPr>
+        <w:t>Fighting</w:t>
+      </w:r>
+      <w:proofErr w:type="spellEnd"/>
+      <w:r>
+        <w:rPr>
+          <w:sz w:val="24"/>
+        </w:rPr>
+        <w:t xml:space="preserve"> Style</w:t>
       </w:r>
     </w:p>
     <w:p>
@@ -953,251 +989,6 @@
           <w:sz w:val="24"/>
         </w:rPr>
       </w:pPr>
-    </w:p>
-    <w:p>
-      <w:pPr>
-        <w:spacing w:after="0"/>
-        <w:rPr>
-          <w:sz w:val="24"/>
-        </w:rPr>
-      </w:pPr>
-      <w:r>
-        <w:rPr>
-          <w:sz w:val="24"/>
-        </w:rPr>
-        <w:t>Uses of move event</w:t>
-      </w:r>
-    </w:p>
-    <w:p>
-      <w:pPr>
-        <w:pStyle w:val="ListParagraph"/>
-        <w:numPr>
-          <w:ilvl w:val="0"/>
-          <w:numId w:val="8"/>
-        </w:numPr>
-        <w:spacing w:after="0"/>
-        <w:rPr>
-          <w:sz w:val="24"/>
-        </w:rPr>
-      </w:pPr>
-      <w:r>
-        <w:rPr>
-          <w:sz w:val="24"/>
-        </w:rPr>
-        <w:t>If X, the path move is interrupted</w:t>
-      </w:r>
-    </w:p>
-    <w:p>
-      <w:pPr>
-        <w:spacing w:after="0"/>
-        <w:rPr>
-          <w:sz w:val="24"/>
-        </w:rPr>
-      </w:pPr>
-    </w:p>
-    <w:p>
-      <w:pPr>
-        <w:spacing w:after="0"/>
-        <w:rPr>
-          <w:sz w:val="24"/>
-        </w:rPr>
-      </w:pPr>
-      <w:r>
-        <w:rPr>
-          <w:sz w:val="24"/>
-        </w:rPr>
-        <w:t>Opportunity Attacks</w:t>
-      </w:r>
-    </w:p>
-    <w:p>
-      <w:pPr>
-        <w:pStyle w:val="ListParagraph"/>
-        <w:numPr>
-          <w:ilvl w:val="0"/>
-          <w:numId w:val="7"/>
-        </w:numPr>
-        <w:spacing w:after="0"/>
-        <w:rPr>
-          <w:sz w:val="24"/>
-        </w:rPr>
-      </w:pPr>
-      <w:r>
-        <w:rPr>
-          <w:sz w:val="24"/>
-        </w:rPr>
-        <w:t>Creatures have disadvantage on opportunity attack rolls against you</w:t>
-      </w:r>
-    </w:p>
-    <w:p>
-      <w:pPr>
-        <w:pStyle w:val="ListParagraph"/>
-        <w:numPr>
-          <w:ilvl w:val="0"/>
-          <w:numId w:val="7"/>
-        </w:numPr>
-        <w:spacing w:after="0"/>
-        <w:rPr>
-          <w:sz w:val="24"/>
-        </w:rPr>
-      </w:pPr>
-      <w:r>
-        <w:rPr>
-          <w:sz w:val="24"/>
-        </w:rPr>
-        <w:t>You don’t provoke opportunity attacks from X creature</w:t>
-      </w:r>
-    </w:p>
-    <w:p>
-      <w:pPr>
-        <w:pStyle w:val="ListParagraph"/>
-        <w:numPr>
-          <w:ilvl w:val="0"/>
-          <w:numId w:val="7"/>
-        </w:numPr>
-        <w:spacing w:after="0"/>
-        <w:rPr>
-          <w:sz w:val="24"/>
-        </w:rPr>
-      </w:pPr>
-      <w:r>
-        <w:rPr>
-          <w:sz w:val="24"/>
-        </w:rPr>
-        <w:t>A movement doesn’t provoke opportunity attacks</w:t>
-      </w:r>
-    </w:p>
-    <w:p>
-      <w:pPr>
-        <w:pStyle w:val="ListParagraph"/>
-        <w:numPr>
-          <w:ilvl w:val="0"/>
-          <w:numId w:val="7"/>
-        </w:numPr>
-        <w:spacing w:after="0"/>
-        <w:rPr>
-          <w:sz w:val="24"/>
-        </w:rPr>
-      </w:pPr>
-      <w:r>
-        <w:rPr>
-          <w:sz w:val="24"/>
-        </w:rPr>
-        <w:t>When you hit with an opportunity attack</w:t>
-      </w:r>
-    </w:p>
-    <w:p>
-      <w:pPr>
-        <w:pStyle w:val="ListParagraph"/>
-        <w:numPr>
-          <w:ilvl w:val="0"/>
-          <w:numId w:val="7"/>
-        </w:numPr>
-        <w:spacing w:after="0"/>
-        <w:rPr>
-          <w:sz w:val="24"/>
-        </w:rPr>
-      </w:pPr>
-      <w:r>
-        <w:rPr>
-          <w:sz w:val="24"/>
-        </w:rPr>
-        <w:t>Creatures provoke an opportunity attack when they enter your reach (after the move)</w:t>
-      </w:r>
-    </w:p>
-    <w:p>
-      <w:pPr>
-        <w:pStyle w:val="ListParagraph"/>
-        <w:numPr>
-          <w:ilvl w:val="0"/>
-          <w:numId w:val="7"/>
-        </w:numPr>
-        <w:spacing w:after="0"/>
-        <w:rPr>
-          <w:sz w:val="24"/>
-        </w:rPr>
-      </w:pPr>
-      <w:r>
-        <w:rPr>
-          <w:sz w:val="24"/>
-        </w:rPr>
-        <w:t>Disengage doesn’t prevent opportunity attacks</w:t>
-      </w:r>
-    </w:p>
-    <w:p>
-      <w:pPr>
-        <w:pStyle w:val="ListParagraph"/>
-        <w:numPr>
-          <w:ilvl w:val="0"/>
-          <w:numId w:val="7"/>
-        </w:numPr>
-        <w:spacing w:after="0"/>
-        <w:rPr>
-          <w:sz w:val="24"/>
-        </w:rPr>
-      </w:pPr>
-      <w:r>
-        <w:rPr>
-          <w:sz w:val="24"/>
-        </w:rPr>
-        <w:t>When a creature’s movement provokes an opportunity attack, you can do something else instead</w:t>
-      </w:r>
-    </w:p>
-    <w:p>
-      <w:pPr>
-        <w:pStyle w:val="ListParagraph"/>
-        <w:numPr>
-          <w:ilvl w:val="0"/>
-          <w:numId w:val="7"/>
-        </w:numPr>
-        <w:spacing w:after="0"/>
-        <w:rPr>
-          <w:sz w:val="24"/>
-        </w:rPr>
-      </w:pPr>
-      <w:r>
-        <w:rPr>
-          <w:sz w:val="24"/>
-        </w:rPr>
-        <w:t>Creatures provoke an opportunity attack when they leave your reach (before the move)</w:t>
-      </w:r>
-    </w:p>
-    <w:p>
-      <w:pPr>
-        <w:pStyle w:val="ListParagraph"/>
-        <w:numPr>
-          <w:ilvl w:val="0"/>
-          <w:numId w:val="7"/>
-        </w:numPr>
-        <w:spacing w:after="0"/>
-        <w:rPr>
-          <w:sz w:val="24"/>
-        </w:rPr>
-      </w:pPr>
-      <w:r>
-        <w:rPr>
-          <w:sz w:val="24"/>
-        </w:rPr>
-        <w:t>All your movement doesn’t provoke opportunity attacks</w:t>
-      </w:r>
-    </w:p>
-    <w:p>
-      <w:pPr>
-        <w:pStyle w:val="ListParagraph"/>
-        <w:numPr>
-          <w:ilvl w:val="0"/>
-          <w:numId w:val="7"/>
-        </w:numPr>
-        <w:spacing w:after="0"/>
-        <w:rPr>
-          <w:sz w:val="24"/>
-        </w:rPr>
-      </w:pPr>
-      <w:r>
-        <w:rPr>
-          <w:sz w:val="24"/>
-        </w:rPr>
-        <w:t>Your mount’s movement provokes opportunity attacks that can target you or the mount</w:t>
-      </w:r>
       <w:bookmarkStart w:id="0" w:name="_GoBack"/>
       <w:bookmarkEnd w:id="0"/>
     </w:p>
@@ -1208,19 +999,332 @@
           <w:sz w:val="24"/>
         </w:rPr>
       </w:pPr>
-    </w:p>
-    <w:p>
-      <w:pPr>
-        <w:spacing w:after="0"/>
-        <w:rPr>
-          <w:sz w:val="24"/>
-        </w:rPr>
-      </w:pPr>
-      <w:r>
-        <w:rPr>
-          <w:sz w:val="24"/>
-        </w:rPr>
-        <w:t>Conditional amount - adds an amount based on a boolean function</w:t>
+      <w:r>
+        <w:rPr>
+          <w:sz w:val="24"/>
+        </w:rPr>
+        <w:t>Uses of move event</w:t>
+      </w:r>
+    </w:p>
+    <w:p>
+      <w:pPr>
+        <w:pStyle w:val="ListParagraph"/>
+        <w:numPr>
+          <w:ilvl w:val="0"/>
+          <w:numId w:val="8"/>
+        </w:numPr>
+        <w:spacing w:after="0"/>
+        <w:rPr>
+          <w:sz w:val="24"/>
+        </w:rPr>
+      </w:pPr>
+      <w:r>
+        <w:rPr>
+          <w:sz w:val="24"/>
+        </w:rPr>
+        <w:t>If X, the path move is interrupted</w:t>
+      </w:r>
+    </w:p>
+    <w:p>
+      <w:pPr>
+        <w:spacing w:after="0"/>
+        <w:rPr>
+          <w:sz w:val="24"/>
+        </w:rPr>
+      </w:pPr>
+    </w:p>
+    <w:p>
+      <w:pPr>
+        <w:spacing w:after="0"/>
+        <w:rPr>
+          <w:sz w:val="24"/>
+        </w:rPr>
+      </w:pPr>
+      <w:r>
+        <w:rPr>
+          <w:sz w:val="24"/>
+        </w:rPr>
+        <w:t>Opportunity Attacks</w:t>
+      </w:r>
+    </w:p>
+    <w:p>
+      <w:pPr>
+        <w:pStyle w:val="ListParagraph"/>
+        <w:numPr>
+          <w:ilvl w:val="0"/>
+          <w:numId w:val="7"/>
+        </w:numPr>
+        <w:spacing w:after="0"/>
+        <w:rPr>
+          <w:sz w:val="24"/>
+        </w:rPr>
+      </w:pPr>
+      <w:r>
+        <w:rPr>
+          <w:sz w:val="24"/>
+        </w:rPr>
+        <w:t>Creatures have disadvantage on opportunity attack rolls against you</w:t>
+      </w:r>
+    </w:p>
+    <w:p>
+      <w:pPr>
+        <w:pStyle w:val="ListParagraph"/>
+        <w:numPr>
+          <w:ilvl w:val="0"/>
+          <w:numId w:val="7"/>
+        </w:numPr>
+        <w:spacing w:after="0"/>
+        <w:rPr>
+          <w:sz w:val="24"/>
+        </w:rPr>
+      </w:pPr>
+      <w:r>
+        <w:rPr>
+          <w:sz w:val="24"/>
+        </w:rPr>
+        <w:t>You don’t provoke opportunity attacks from X creature</w:t>
+      </w:r>
+    </w:p>
+    <w:p>
+      <w:pPr>
+        <w:pStyle w:val="ListParagraph"/>
+        <w:numPr>
+          <w:ilvl w:val="0"/>
+          <w:numId w:val="7"/>
+        </w:numPr>
+        <w:spacing w:after="0"/>
+        <w:rPr>
+          <w:sz w:val="24"/>
+        </w:rPr>
+      </w:pPr>
+      <w:r>
+        <w:rPr>
+          <w:sz w:val="24"/>
+        </w:rPr>
+        <w:t>A movement doesn’t provoke opportunity attacks</w:t>
+      </w:r>
+    </w:p>
+    <w:p>
+      <w:pPr>
+        <w:pStyle w:val="ListParagraph"/>
+        <w:numPr>
+          <w:ilvl w:val="0"/>
+          <w:numId w:val="7"/>
+        </w:numPr>
+        <w:spacing w:after="0"/>
+        <w:rPr>
+          <w:sz w:val="24"/>
+        </w:rPr>
+      </w:pPr>
+      <w:r>
+        <w:rPr>
+          <w:sz w:val="24"/>
+        </w:rPr>
+        <w:t>When you hit with an opportunity attack</w:t>
+      </w:r>
+    </w:p>
+    <w:p>
+      <w:pPr>
+        <w:pStyle w:val="ListParagraph"/>
+        <w:numPr>
+          <w:ilvl w:val="0"/>
+          <w:numId w:val="7"/>
+        </w:numPr>
+        <w:spacing w:after="0"/>
+        <w:rPr>
+          <w:sz w:val="24"/>
+        </w:rPr>
+      </w:pPr>
+      <w:r>
+        <w:rPr>
+          <w:sz w:val="24"/>
+        </w:rPr>
+        <w:t>Creatures provoke an opportunity attack when they enter your reach (after the move)</w:t>
+      </w:r>
+    </w:p>
+    <w:p>
+      <w:pPr>
+        <w:pStyle w:val="ListParagraph"/>
+        <w:numPr>
+          <w:ilvl w:val="0"/>
+          <w:numId w:val="7"/>
+        </w:numPr>
+        <w:spacing w:after="0"/>
+        <w:rPr>
+          <w:sz w:val="24"/>
+        </w:rPr>
+      </w:pPr>
+      <w:r>
+        <w:rPr>
+          <w:sz w:val="24"/>
+        </w:rPr>
+        <w:t>Disengage doesn’t prevent opportunity attacks</w:t>
+      </w:r>
+    </w:p>
+    <w:p>
+      <w:pPr>
+        <w:pStyle w:val="ListParagraph"/>
+        <w:numPr>
+          <w:ilvl w:val="0"/>
+          <w:numId w:val="7"/>
+        </w:numPr>
+        <w:spacing w:after="0"/>
+        <w:rPr>
+          <w:sz w:val="24"/>
+        </w:rPr>
+      </w:pPr>
+      <w:r>
+        <w:rPr>
+          <w:sz w:val="24"/>
+        </w:rPr>
+        <w:t>When a creature’s movement provokes an opportunity attack, you can do something else instead</w:t>
+      </w:r>
+    </w:p>
+    <w:p>
+      <w:pPr>
+        <w:pStyle w:val="ListParagraph"/>
+        <w:numPr>
+          <w:ilvl w:val="0"/>
+          <w:numId w:val="7"/>
+        </w:numPr>
+        <w:spacing w:after="0"/>
+        <w:rPr>
+          <w:sz w:val="24"/>
+        </w:rPr>
+      </w:pPr>
+      <w:r>
+        <w:rPr>
+          <w:sz w:val="24"/>
+        </w:rPr>
+        <w:t>Creatures provoke an opportunity attack when they leave your reach (before the move)</w:t>
+      </w:r>
+    </w:p>
+    <w:p>
+      <w:pPr>
+        <w:pStyle w:val="ListParagraph"/>
+        <w:numPr>
+          <w:ilvl w:val="0"/>
+          <w:numId w:val="7"/>
+        </w:numPr>
+        <w:spacing w:after="0"/>
+        <w:rPr>
+          <w:sz w:val="24"/>
+        </w:rPr>
+      </w:pPr>
+      <w:r>
+        <w:rPr>
+          <w:sz w:val="24"/>
+        </w:rPr>
+        <w:t>All your movement doesn’t provoke opportunity attacks</w:t>
+      </w:r>
+    </w:p>
+    <w:p>
+      <w:pPr>
+        <w:pStyle w:val="ListParagraph"/>
+        <w:numPr>
+          <w:ilvl w:val="0"/>
+          <w:numId w:val="7"/>
+        </w:numPr>
+        <w:spacing w:after="0"/>
+        <w:rPr>
+          <w:sz w:val="24"/>
+        </w:rPr>
+      </w:pPr>
+      <w:r>
+        <w:rPr>
+          <w:sz w:val="24"/>
+        </w:rPr>
+        <w:t>Your mount’s movement provokes opportunity attacks that can target you or the mount</w:t>
+      </w:r>
+    </w:p>
+    <w:p>
+      <w:pPr>
+        <w:pStyle w:val="ListParagraph"/>
+        <w:numPr>
+          <w:ilvl w:val="0"/>
+          <w:numId w:val="7"/>
+        </w:numPr>
+        <w:spacing w:after="0"/>
+        <w:rPr>
+          <w:sz w:val="24"/>
+        </w:rPr>
+      </w:pPr>
+      <w:r>
+        <w:rPr>
+          <w:sz w:val="24"/>
+        </w:rPr>
+        <w:lastRenderedPageBreak/>
+        <w:t>You don’t provoke opportunity attacks when you leave a creature’s reach</w:t>
+      </w:r>
+    </w:p>
+    <w:p>
+      <w:pPr>
+        <w:spacing w:after="0"/>
+        <w:rPr>
+          <w:sz w:val="24"/>
+        </w:rPr>
+      </w:pPr>
+    </w:p>
+    <w:p>
+      <w:pPr>
+        <w:spacing w:after="0"/>
+        <w:rPr>
+          <w:sz w:val="24"/>
+        </w:rPr>
+      </w:pPr>
+      <w:proofErr w:type="spellStart"/>
+      <w:r>
+        <w:rPr>
+          <w:sz w:val="24"/>
+        </w:rPr>
+        <w:t>OpportunityAttackEvent</w:t>
+      </w:r>
+      <w:proofErr w:type="spellEnd"/>
+    </w:p>
+    <w:p>
+      <w:pPr>
+        <w:spacing w:after="0"/>
+        <w:rPr>
+          <w:sz w:val="24"/>
+        </w:rPr>
+      </w:pPr>
+    </w:p>
+    <w:p>
+      <w:pPr>
+        <w:spacing w:after="0"/>
+        <w:rPr>
+          <w:sz w:val="24"/>
+        </w:rPr>
+      </w:pPr>
+    </w:p>
+    <w:p>
+      <w:pPr>
+        <w:spacing w:after="0"/>
+        <w:rPr>
+          <w:sz w:val="24"/>
+        </w:rPr>
+      </w:pPr>
+      <w:r>
+        <w:rPr>
+          <w:sz w:val="24"/>
+        </w:rPr>
+        <w:t xml:space="preserve">Conditional amount - adds an amount based on a </w:t>
+      </w:r>
+      <w:proofErr w:type="spellStart"/>
+      <w:proofErr w:type="gramStart"/>
+      <w:r>
+        <w:rPr>
+          <w:sz w:val="24"/>
+        </w:rPr>
+        <w:t>boolean</w:t>
+      </w:r>
+      <w:proofErr w:type="spellEnd"/>
+      <w:proofErr w:type="gramEnd"/>
+      <w:r>
+        <w:rPr>
+          <w:sz w:val="24"/>
+        </w:rPr>
+        <w:t xml:space="preserve"> function</w:t>
       </w:r>
     </w:p>
     <w:p>
@@ -1363,123 +1467,147 @@
           <w:sz w:val="24"/>
         </w:rPr>
       </w:pPr>
+      <w:proofErr w:type="spellStart"/>
       <w:r>
         <w:rPr>
           <w:sz w:val="24"/>
         </w:rPr>
         <w:t>SquareQuery</w:t>
       </w:r>
-    </w:p>
-    <w:p>
-      <w:pPr>
-        <w:spacing w:after="0"/>
-        <w:rPr>
-          <w:sz w:val="24"/>
-        </w:rPr>
-      </w:pPr>
+      <w:proofErr w:type="spellEnd"/>
+    </w:p>
+    <w:p>
+      <w:pPr>
+        <w:spacing w:after="0"/>
+        <w:rPr>
+          <w:sz w:val="24"/>
+        </w:rPr>
+      </w:pPr>
+      <w:proofErr w:type="spellStart"/>
       <w:r>
         <w:rPr>
           <w:sz w:val="24"/>
         </w:rPr>
         <w:t>BooleanQuery</w:t>
       </w:r>
-    </w:p>
-    <w:p>
-      <w:pPr>
-        <w:spacing w:after="0"/>
-        <w:rPr>
-          <w:sz w:val="24"/>
-        </w:rPr>
-      </w:pPr>
+      <w:proofErr w:type="spellEnd"/>
+    </w:p>
+    <w:p>
+      <w:pPr>
+        <w:spacing w:after="0"/>
+        <w:rPr>
+          <w:sz w:val="24"/>
+        </w:rPr>
+      </w:pPr>
+      <w:proofErr w:type="spellStart"/>
       <w:r>
         <w:rPr>
           <w:sz w:val="24"/>
         </w:rPr>
         <w:t>SelectQuery</w:t>
       </w:r>
-    </w:p>
-    <w:p>
-      <w:pPr>
-        <w:spacing w:after="0"/>
-        <w:rPr>
-          <w:sz w:val="24"/>
-        </w:rPr>
-      </w:pPr>
+      <w:proofErr w:type="spellEnd"/>
+    </w:p>
+    <w:p>
+      <w:pPr>
+        <w:spacing w:after="0"/>
+        <w:rPr>
+          <w:sz w:val="24"/>
+        </w:rPr>
+      </w:pPr>
+      <w:proofErr w:type="spellStart"/>
       <w:r>
         <w:rPr>
           <w:sz w:val="24"/>
         </w:rPr>
         <w:t>TaggedSelectQuery</w:t>
       </w:r>
-    </w:p>
-    <w:p>
-      <w:pPr>
-        <w:spacing w:after="0"/>
-        <w:rPr>
-          <w:sz w:val="24"/>
-        </w:rPr>
-      </w:pPr>
+      <w:proofErr w:type="spellEnd"/>
+    </w:p>
+    <w:p>
+      <w:pPr>
+        <w:spacing w:after="0"/>
+        <w:rPr>
+          <w:sz w:val="24"/>
+        </w:rPr>
+      </w:pPr>
+      <w:proofErr w:type="spellStart"/>
       <w:r>
         <w:rPr>
           <w:sz w:val="24"/>
         </w:rPr>
         <w:t>DirectionQuery</w:t>
       </w:r>
-    </w:p>
-    <w:p>
-      <w:pPr>
-        <w:spacing w:after="0"/>
-        <w:rPr>
-          <w:sz w:val="24"/>
-        </w:rPr>
-      </w:pPr>
+      <w:proofErr w:type="spellEnd"/>
+    </w:p>
+    <w:p>
+      <w:pPr>
+        <w:spacing w:after="0"/>
+        <w:rPr>
+          <w:sz w:val="24"/>
+        </w:rPr>
+      </w:pPr>
+      <w:proofErr w:type="spellStart"/>
+      <w:proofErr w:type="gramStart"/>
       <w:r>
         <w:rPr>
           <w:sz w:val="24"/>
         </w:rPr>
         <w:t>PositionQuery</w:t>
       </w:r>
+      <w:proofErr w:type="spellEnd"/>
       <w:r>
         <w:rPr>
           <w:sz w:val="24"/>
         </w:rPr>
         <w:t>?</w:t>
       </w:r>
-    </w:p>
-    <w:p>
-      <w:pPr>
-        <w:spacing w:after="0"/>
-        <w:rPr>
-          <w:sz w:val="24"/>
-        </w:rPr>
-      </w:pPr>
+      <w:proofErr w:type="gramEnd"/>
+    </w:p>
+    <w:p>
+      <w:pPr>
+        <w:spacing w:after="0"/>
+        <w:rPr>
+          <w:sz w:val="24"/>
+        </w:rPr>
+      </w:pPr>
+      <w:proofErr w:type="spellStart"/>
       <w:r>
         <w:rPr>
           <w:sz w:val="24"/>
         </w:rPr>
         <w:t>PathQuery</w:t>
       </w:r>
-    </w:p>
-    <w:p>
-      <w:pPr>
-        <w:spacing w:after="0"/>
-        <w:rPr>
-          <w:sz w:val="24"/>
-        </w:rPr>
-      </w:pPr>
-    </w:p>
-    <w:p>
-      <w:pPr>
-        <w:spacing w:after="0"/>
-        <w:rPr>
-          <w:sz w:val="24"/>
-        </w:rPr>
-      </w:pPr>
-      <w:r>
-        <w:rPr>
-          <w:sz w:val="24"/>
-        </w:rPr>
-        <w:t>MultiQuery&lt;Q extends Query&gt;</w:t>
+      <w:proofErr w:type="spellEnd"/>
+    </w:p>
+    <w:p>
+      <w:pPr>
+        <w:spacing w:after="0"/>
+        <w:rPr>
+          <w:sz w:val="24"/>
+        </w:rPr>
+      </w:pPr>
+    </w:p>
+    <w:p>
+      <w:pPr>
+        <w:spacing w:after="0"/>
+        <w:rPr>
+          <w:sz w:val="24"/>
+        </w:rPr>
+      </w:pPr>
+      <w:proofErr w:type="spellStart"/>
+      <w:r>
+        <w:rPr>
+          <w:sz w:val="24"/>
+        </w:rPr>
+        <w:t>MultiQuery</w:t>
+      </w:r>
+      <w:proofErr w:type="spellEnd"/>
+      <w:r>
+        <w:rPr>
+          <w:sz w:val="24"/>
+        </w:rPr>
+        <w:t>&lt;Q extends Query&gt;</w:t>
       </w:r>
     </w:p>
     <w:p>

</xml_diff>